<commit_message>
Ahora si informacion generos
</commit_message>
<xml_diff>
--- a/Generos.docx
+++ b/Generos.docx
@@ -1,6 +1,6 @@
 
 <file path=word/document.xml><?xml version="1.0" encoding="utf-8"?>
-<w:document xmlns:wpc="http://schemas.microsoft.com/office/word/2010/wordprocessingCanvas" xmlns:cx="http://schemas.microsoft.com/office/drawing/2014/chartex" xmlns:cx1="http://schemas.microsoft.com/office/drawing/2015/9/8/chartex" xmlns:cx2="http://schemas.microsoft.com/office/drawing/2015/10/21/chartex" xmlns:cx3="http://schemas.microsoft.com/office/drawing/2016/5/9/chartex" xmlns:cx4="http://schemas.microsoft.com/office/drawing/2016/5/10/chartex" xmlns:cx5="http://schemas.microsoft.com/office/drawing/2016/5/11/chartex" xmlns:cx6="http://schemas.microsoft.com/office/drawing/2016/5/12/chartex" xmlns:cx7="http://schemas.microsoft.com/office/drawing/2016/5/13/chartex" xmlns:cx8="http://schemas.microsoft.com/office/drawing/2016/5/14/chartex" xmlns:mc="http://schemas.openxmlformats.org/markup-compatibility/2006" xmlns:aink="http://schemas.microsoft.com/office/drawing/2016/ink" xmlns:am3d="http://schemas.microsoft.com/office/drawing/2017/model3d" xmlns:o="urn:schemas-microsoft-com:office:office" xmlns:oel="http://schemas.microsoft.com/office/2019/extlst" xmlns:r="http://schemas.openxmlformats.org/officeDocument/2006/relationships" xmlns:m="http://schemas.openxmlformats.org/officeDocument/2006/math" xmlns:v="urn:schemas-microsoft-com:vml" xmlns:wp14="http://schemas.microsoft.com/office/word/2010/wordprocessingDrawing" xmlns:wp="http://schemas.openxmlformats.org/drawingml/2006/wordprocessingDrawing" xmlns:w10="urn:schemas-microsoft-com:office:word" xmlns:w="http://schemas.openxmlformats.org/wordprocessingml/2006/main" xmlns:w14="http://schemas.microsoft.com/office/word/2010/wordml" xmlns:w15="http://schemas.microsoft.com/office/word/2012/wordml" xmlns:w16cex="http://schemas.microsoft.com/office/word/2018/wordml/cex" xmlns:w16cid="http://schemas.microsoft.com/office/word/2016/wordml/cid" xmlns:w16="http://schemas.microsoft.com/office/word/2018/wordml" xmlns:w16sdtdh="http://schemas.microsoft.com/office/word/2020/wordml/sdtdatahash" xmlns:w16se="http://schemas.microsoft.com/office/word/2015/wordml/symex" xmlns:wpg="http://schemas.microsoft.com/office/word/2010/wordprocessingGroup" xmlns:wpi="http://schemas.microsoft.com/office/word/2010/wordprocessingInk" xmlns:wne="http://schemas.microsoft.com/office/word/2006/wordml" xmlns:wps="http://schemas.microsoft.com/office/word/2010/wordprocessingShape" mc:Ignorable="w14 w15 w16se w16cid w16 w16cex w16sdtdh wp14">
+<w:document xmlns:wpc="http://schemas.microsoft.com/office/word/2010/wordprocessingCanvas" xmlns:mc="http://schemas.openxmlformats.org/markup-compatibility/2006" xmlns:o="urn:schemas-microsoft-com:office:office" xmlns:r="http://schemas.openxmlformats.org/officeDocument/2006/relationships" xmlns:m="http://schemas.openxmlformats.org/officeDocument/2006/math" xmlns:v="urn:schemas-microsoft-com:vml" xmlns:wp14="http://schemas.microsoft.com/office/word/2010/wordprocessingDrawing" xmlns:wp="http://schemas.openxmlformats.org/drawingml/2006/wordprocessingDrawing" xmlns:w10="urn:schemas-microsoft-com:office:word" xmlns:w="http://schemas.openxmlformats.org/wordprocessingml/2006/main" xmlns:w14="http://schemas.microsoft.com/office/word/2010/wordml" xmlns:wpg="http://schemas.microsoft.com/office/word/2010/wordprocessingGroup" xmlns:wpi="http://schemas.microsoft.com/office/word/2010/wordprocessingInk" xmlns:wne="http://schemas.microsoft.com/office/word/2006/wordml" xmlns:wps="http://schemas.microsoft.com/office/word/2010/wordprocessingShape" mc:Ignorable="w14 wp14">
   <w:body>
     <w:p>
       <w:pPr>
@@ -80,13 +80,228 @@
           <w:lang w:val="es-MX"/>
         </w:rPr>
       </w:pPr>
-      <w:r>
-        <w:rPr>
-          <w:sz w:val="32"/>
-          <w:szCs w:val="32"/>
-          <w:lang w:val="es-MX"/>
-        </w:rPr>
-        <w:t xml:space="preserve">Nacio el 8 de enero de </w:t>
+      <w:proofErr w:type="spellStart"/>
+      <w:r>
+        <w:rPr>
+          <w:sz w:val="32"/>
+          <w:szCs w:val="32"/>
+          <w:lang w:val="es-MX"/>
+        </w:rPr>
+        <w:t>Nacio</w:t>
+      </w:r>
+      <w:proofErr w:type="spellEnd"/>
+      <w:r>
+        <w:rPr>
+          <w:sz w:val="32"/>
+          <w:szCs w:val="32"/>
+          <w:lang w:val="es-MX"/>
+        </w:rPr>
+        <w:t xml:space="preserve"> el 8 de enero de </w:t>
+      </w:r>
+      <w:proofErr w:type="spellStart"/>
+      <w:r>
+        <w:rPr>
+          <w:sz w:val="32"/>
+          <w:szCs w:val="32"/>
+          <w:lang w:val="es-MX"/>
+        </w:rPr>
+        <w:t>de</w:t>
+      </w:r>
+      <w:proofErr w:type="spellEnd"/>
+      <w:r>
+        <w:rPr>
+          <w:sz w:val="32"/>
+          <w:szCs w:val="32"/>
+          <w:lang w:val="es-MX"/>
+        </w:rPr>
+        <w:t xml:space="preserve"> 1935 de Tupelo (Misisipi, Estados Unidos) </w:t>
+      </w:r>
+    </w:p>
+    <w:p>
+      <w:pPr>
+        <w:rPr>
+          <w:sz w:val="32"/>
+          <w:szCs w:val="32"/>
+          <w:lang w:val="es-MX"/>
+        </w:rPr>
+      </w:pPr>
+      <w:proofErr w:type="spellStart"/>
+      <w:r>
+        <w:rPr>
+          <w:sz w:val="32"/>
+          <w:szCs w:val="32"/>
+          <w:lang w:val="es-MX"/>
+        </w:rPr>
+        <w:t>Murio</w:t>
+      </w:r>
+      <w:proofErr w:type="spellEnd"/>
+      <w:r>
+        <w:rPr>
+          <w:sz w:val="32"/>
+          <w:szCs w:val="32"/>
+          <w:lang w:val="es-MX"/>
+        </w:rPr>
+        <w:t xml:space="preserve"> el 16 de Agosto de 1977 en Memphis (Tennessee, Estados Unidos)</w:t>
+      </w:r>
+    </w:p>
+    <w:p>
+      <w:pPr>
+        <w:rPr>
+          <w:sz w:val="32"/>
+          <w:szCs w:val="32"/>
+          <w:lang w:val="es-MX"/>
+        </w:rPr>
+      </w:pPr>
+      <w:r>
+        <w:rPr>
+          <w:sz w:val="32"/>
+          <w:szCs w:val="32"/>
+          <w:lang w:val="es-MX"/>
+        </w:rPr>
+        <w:t>La primera canción fue “</w:t>
+      </w:r>
+      <w:proofErr w:type="spellStart"/>
+      <w:r>
+        <w:rPr>
+          <w:sz w:val="32"/>
+          <w:szCs w:val="32"/>
+          <w:lang w:val="es-MX"/>
+        </w:rPr>
+        <w:t>My</w:t>
+      </w:r>
+      <w:proofErr w:type="spellEnd"/>
+      <w:r>
+        <w:rPr>
+          <w:sz w:val="32"/>
+          <w:szCs w:val="32"/>
+          <w:lang w:val="es-MX"/>
+        </w:rPr>
+        <w:t xml:space="preserve"> </w:t>
+      </w:r>
+      <w:proofErr w:type="spellStart"/>
+      <w:r>
+        <w:rPr>
+          <w:sz w:val="32"/>
+          <w:szCs w:val="32"/>
+          <w:lang w:val="es-MX"/>
+        </w:rPr>
+        <w:t>Happiness</w:t>
+      </w:r>
+      <w:proofErr w:type="spellEnd"/>
+      <w:r>
+        <w:rPr>
+          <w:sz w:val="32"/>
+          <w:szCs w:val="32"/>
+          <w:lang w:val="es-MX"/>
+        </w:rPr>
+        <w:t>” en 1953</w:t>
+      </w:r>
+    </w:p>
+    <w:p>
+      <w:pPr>
+        <w:rPr>
+          <w:sz w:val="32"/>
+          <w:szCs w:val="32"/>
+          <w:lang w:val="es-MX"/>
+        </w:rPr>
+      </w:pPr>
+      <w:r>
+        <w:rPr>
+          <w:sz w:val="32"/>
+          <w:szCs w:val="32"/>
+          <w:lang w:val="es-MX"/>
+        </w:rPr>
+        <w:t xml:space="preserve">La </w:t>
+      </w:r>
+      <w:proofErr w:type="spellStart"/>
+      <w:r>
+        <w:rPr>
+          <w:sz w:val="32"/>
+          <w:szCs w:val="32"/>
+          <w:lang w:val="es-MX"/>
+        </w:rPr>
+        <w:t>ultima</w:t>
+      </w:r>
+      <w:proofErr w:type="spellEnd"/>
+      <w:r>
+        <w:rPr>
+          <w:sz w:val="32"/>
+          <w:szCs w:val="32"/>
+          <w:lang w:val="es-MX"/>
+        </w:rPr>
+        <w:t xml:space="preserve"> canción fue “</w:t>
+      </w:r>
+      <w:proofErr w:type="spellStart"/>
+      <w:r>
+        <w:rPr>
+          <w:sz w:val="32"/>
+          <w:szCs w:val="32"/>
+          <w:lang w:val="es-MX"/>
+        </w:rPr>
+        <w:t>He’ll</w:t>
+      </w:r>
+      <w:proofErr w:type="spellEnd"/>
+      <w:r>
+        <w:rPr>
+          <w:sz w:val="32"/>
+          <w:szCs w:val="32"/>
+          <w:lang w:val="es-MX"/>
+        </w:rPr>
+        <w:t xml:space="preserve"> </w:t>
+      </w:r>
+      <w:proofErr w:type="spellStart"/>
+      <w:r>
+        <w:rPr>
+          <w:sz w:val="32"/>
+          <w:szCs w:val="32"/>
+          <w:lang w:val="es-MX"/>
+        </w:rPr>
+        <w:t>Have</w:t>
+      </w:r>
+      <w:proofErr w:type="spellEnd"/>
+      <w:r>
+        <w:rPr>
+          <w:sz w:val="32"/>
+          <w:szCs w:val="32"/>
+          <w:lang w:val="es-MX"/>
+        </w:rPr>
+        <w:t xml:space="preserve"> </w:t>
+      </w:r>
+      <w:proofErr w:type="spellStart"/>
+      <w:r>
+        <w:rPr>
+          <w:sz w:val="32"/>
+          <w:szCs w:val="32"/>
+          <w:lang w:val="es-MX"/>
+        </w:rPr>
+        <w:t>to</w:t>
+      </w:r>
+      <w:proofErr w:type="spellEnd"/>
+      <w:r>
+        <w:rPr>
+          <w:sz w:val="32"/>
+          <w:szCs w:val="32"/>
+          <w:lang w:val="es-MX"/>
+        </w:rPr>
+        <w:t xml:space="preserve"> </w:t>
+      </w:r>
+      <w:proofErr w:type="spellStart"/>
+      <w:r>
+        <w:rPr>
+          <w:sz w:val="32"/>
+          <w:szCs w:val="32"/>
+          <w:lang w:val="es-MX"/>
+        </w:rPr>
+        <w:t>Go</w:t>
+      </w:r>
+      <w:proofErr w:type="spellEnd"/>
+      <w:r>
+        <w:rPr>
+          <w:sz w:val="32"/>
+          <w:szCs w:val="32"/>
+          <w:lang w:val="es-MX"/>
+        </w:rPr>
+        <w:t>” en 1977</w:t>
       </w:r>
     </w:p>
     <w:p>
@@ -102,13 +317,23 @@
           <w:lang w:val="es-MX"/>
         </w:rPr>
       </w:pPr>
-      <w:r>
-        <w:rPr>
-          <w:sz w:val="32"/>
-          <w:szCs w:val="32"/>
-          <w:lang w:val="es-MX"/>
-        </w:rPr>
-        <w:t>The Beatles</w:t>
+      <w:proofErr w:type="spellStart"/>
+      <w:r>
+        <w:rPr>
+          <w:sz w:val="32"/>
+          <w:szCs w:val="32"/>
+          <w:lang w:val="es-MX"/>
+        </w:rPr>
+        <w:t>The</w:t>
+      </w:r>
+      <w:proofErr w:type="spellEnd"/>
+      <w:r>
+        <w:rPr>
+          <w:sz w:val="32"/>
+          <w:szCs w:val="32"/>
+          <w:lang w:val="es-MX"/>
+        </w:rPr>
+        <w:t xml:space="preserve"> Beatles</w:t>
       </w:r>
     </w:p>
     <w:p>
@@ -124,6 +349,7 @@
           <w:lang w:val="es-MX"/>
         </w:rPr>
       </w:pPr>
+      <w:proofErr w:type="spellStart"/>
       <w:r>
         <w:rPr>
           <w:sz w:val="32"/>
@@ -132,6 +358,7 @@
         </w:rPr>
         <w:t>Queen</w:t>
       </w:r>
+      <w:proofErr w:type="spellEnd"/>
     </w:p>
     <w:p>
       <w:pPr>
@@ -146,6 +373,7 @@
           <w:lang w:val="es-MX"/>
         </w:rPr>
       </w:pPr>
+      <w:proofErr w:type="spellStart"/>
       <w:r>
         <w:rPr>
           <w:sz w:val="32"/>
@@ -154,6 +382,7 @@
         </w:rPr>
         <w:t>Indie</w:t>
       </w:r>
+      <w:proofErr w:type="spellEnd"/>
     </w:p>
     <w:p>
       <w:pPr>
@@ -168,13 +397,191 @@
           <w:lang w:val="es-MX"/>
         </w:rPr>
       </w:pPr>
-      <w:r>
-        <w:rPr>
-          <w:sz w:val="32"/>
-          <w:szCs w:val="32"/>
-          <w:lang w:val="es-MX"/>
-        </w:rPr>
-        <w:t>The Smiths</w:t>
+      <w:proofErr w:type="spellStart"/>
+      <w:r>
+        <w:rPr>
+          <w:sz w:val="32"/>
+          <w:szCs w:val="32"/>
+          <w:lang w:val="es-MX"/>
+        </w:rPr>
+        <w:t>The</w:t>
+      </w:r>
+      <w:proofErr w:type="spellEnd"/>
+      <w:r>
+        <w:rPr>
+          <w:sz w:val="32"/>
+          <w:szCs w:val="32"/>
+          <w:lang w:val="es-MX"/>
+        </w:rPr>
+        <w:t xml:space="preserve"> </w:t>
+      </w:r>
+      <w:proofErr w:type="spellStart"/>
+      <w:r>
+        <w:rPr>
+          <w:sz w:val="32"/>
+          <w:szCs w:val="32"/>
+          <w:lang w:val="es-MX"/>
+        </w:rPr>
+        <w:t>Smiths</w:t>
+      </w:r>
+      <w:proofErr w:type="spellEnd"/>
+    </w:p>
+    <w:p>
+      <w:pPr>
+        <w:rPr>
+          <w:sz w:val="32"/>
+          <w:szCs w:val="32"/>
+          <w:lang w:val="es-MX"/>
+        </w:rPr>
+      </w:pPr>
+      <w:r>
+        <w:rPr>
+          <w:sz w:val="32"/>
+          <w:szCs w:val="32"/>
+          <w:lang w:val="es-MX"/>
+        </w:rPr>
+        <w:t xml:space="preserve">Se </w:t>
+      </w:r>
+      <w:proofErr w:type="spellStart"/>
+      <w:r>
+        <w:rPr>
+          <w:sz w:val="32"/>
+          <w:szCs w:val="32"/>
+          <w:lang w:val="es-MX"/>
+        </w:rPr>
+        <w:t>conformo</w:t>
+      </w:r>
+      <w:proofErr w:type="spellEnd"/>
+      <w:r>
+        <w:rPr>
+          <w:sz w:val="32"/>
+          <w:szCs w:val="32"/>
+          <w:lang w:val="es-MX"/>
+        </w:rPr>
+        <w:t xml:space="preserve"> en 1982 en Manchester </w:t>
+      </w:r>
+    </w:p>
+    <w:p>
+      <w:pPr>
+        <w:rPr>
+          <w:sz w:val="32"/>
+          <w:szCs w:val="32"/>
+          <w:lang w:val="es-MX"/>
+        </w:rPr>
+      </w:pPr>
+      <w:r>
+        <w:rPr>
+          <w:sz w:val="32"/>
+          <w:szCs w:val="32"/>
+          <w:lang w:val="es-MX"/>
+        </w:rPr>
+        <w:t>Se disolvió en 1987</w:t>
+      </w:r>
+    </w:p>
+    <w:p>
+      <w:pPr>
+        <w:rPr>
+          <w:sz w:val="32"/>
+          <w:szCs w:val="32"/>
+          <w:lang w:val="es-MX"/>
+        </w:rPr>
+      </w:pPr>
+      <w:r>
+        <w:rPr>
+          <w:sz w:val="32"/>
+          <w:szCs w:val="32"/>
+          <w:lang w:val="es-MX"/>
+        </w:rPr>
+        <w:t xml:space="preserve">La primera canción fue “Hand in </w:t>
+      </w:r>
+      <w:proofErr w:type="spellStart"/>
+      <w:r>
+        <w:rPr>
+          <w:sz w:val="32"/>
+          <w:szCs w:val="32"/>
+          <w:lang w:val="es-MX"/>
+        </w:rPr>
+        <w:t>Glove</w:t>
+      </w:r>
+      <w:proofErr w:type="spellEnd"/>
+      <w:r>
+        <w:rPr>
+          <w:sz w:val="32"/>
+          <w:szCs w:val="32"/>
+          <w:lang w:val="es-MX"/>
+        </w:rPr>
+        <w:t>” en 1983</w:t>
+      </w:r>
+    </w:p>
+    <w:p>
+      <w:pPr>
+        <w:rPr>
+          <w:sz w:val="32"/>
+          <w:szCs w:val="32"/>
+          <w:lang w:val="en-US"/>
+        </w:rPr>
+      </w:pPr>
+      <w:r>
+        <w:rPr>
+          <w:sz w:val="32"/>
+          <w:szCs w:val="32"/>
+          <w:lang w:val="en-US"/>
+        </w:rPr>
+        <w:t xml:space="preserve">La </w:t>
+      </w:r>
+      <w:proofErr w:type="spellStart"/>
+      <w:r>
+        <w:rPr>
+          <w:sz w:val="32"/>
+          <w:szCs w:val="32"/>
+          <w:lang w:val="en-US"/>
+        </w:rPr>
+        <w:t>ultima</w:t>
+      </w:r>
+      <w:proofErr w:type="spellEnd"/>
+      <w:r>
+        <w:rPr>
+          <w:sz w:val="32"/>
+          <w:szCs w:val="32"/>
+          <w:lang w:val="en-US"/>
+        </w:rPr>
+        <w:t xml:space="preserve"> </w:t>
+      </w:r>
+      <w:proofErr w:type="spellStart"/>
+      <w:r>
+        <w:rPr>
+          <w:sz w:val="32"/>
+          <w:szCs w:val="32"/>
+          <w:lang w:val="en-US"/>
+        </w:rPr>
+        <w:t>canción</w:t>
+      </w:r>
+      <w:proofErr w:type="spellEnd"/>
+      <w:r>
+        <w:rPr>
+          <w:sz w:val="32"/>
+          <w:szCs w:val="32"/>
+          <w:lang w:val="en-US"/>
+        </w:rPr>
+        <w:t xml:space="preserve"> </w:t>
+      </w:r>
+      <w:proofErr w:type="spellStart"/>
+      <w:r>
+        <w:rPr>
+          <w:sz w:val="32"/>
+          <w:szCs w:val="32"/>
+          <w:lang w:val="en-US"/>
+        </w:rPr>
+        <w:t>fue</w:t>
+      </w:r>
+      <w:proofErr w:type="spellEnd"/>
+      <w:r>
+        <w:rPr>
+          <w:sz w:val="32"/>
+          <w:szCs w:val="32"/>
+          <w:lang w:val="en-US"/>
+        </w:rPr>
+        <w:t xml:space="preserve"> “I Started Something I Couldn’t Finish” en 1987</w:t>
       </w:r>
     </w:p>
     <w:p>
@@ -190,14 +597,34 @@
           <w:lang w:val="es-MX"/>
         </w:rPr>
       </w:pPr>
-      <w:r>
-        <w:rPr>
-          <w:sz w:val="32"/>
-          <w:szCs w:val="32"/>
-          <w:lang w:val="es-MX"/>
-        </w:rPr>
-        <w:t>The Neighbourhood</w:t>
-      </w:r>
+      <w:proofErr w:type="spellStart"/>
+      <w:r>
+        <w:rPr>
+          <w:sz w:val="32"/>
+          <w:szCs w:val="32"/>
+          <w:lang w:val="es-MX"/>
+        </w:rPr>
+        <w:t>The</w:t>
+      </w:r>
+      <w:proofErr w:type="spellEnd"/>
+      <w:r>
+        <w:rPr>
+          <w:sz w:val="32"/>
+          <w:szCs w:val="32"/>
+          <w:lang w:val="es-MX"/>
+        </w:rPr>
+        <w:t xml:space="preserve"> </w:t>
+      </w:r>
+      <w:proofErr w:type="spellStart"/>
+      <w:r>
+        <w:rPr>
+          <w:sz w:val="32"/>
+          <w:szCs w:val="32"/>
+          <w:lang w:val="es-MX"/>
+        </w:rPr>
+        <w:t>Neighbourhood</w:t>
+      </w:r>
+      <w:proofErr w:type="spellEnd"/>
     </w:p>
     <w:p>
       <w:pPr>
@@ -218,7 +645,25 @@
           <w:szCs w:val="32"/>
           <w:lang w:val="es-MX"/>
         </w:rPr>
-        <w:t>Florence + the Machine</w:t>
+        <w:t xml:space="preserve">Florence + </w:t>
+      </w:r>
+      <w:proofErr w:type="spellStart"/>
+      <w:r>
+        <w:rPr>
+          <w:sz w:val="32"/>
+          <w:szCs w:val="32"/>
+          <w:lang w:val="es-MX"/>
+        </w:rPr>
+        <w:t>the</w:t>
+      </w:r>
+      <w:proofErr w:type="spellEnd"/>
+      <w:r>
+        <w:rPr>
+          <w:sz w:val="32"/>
+          <w:szCs w:val="32"/>
+          <w:lang w:val="es-MX"/>
+        </w:rPr>
+        <w:t xml:space="preserve"> Machine</w:t>
       </w:r>
     </w:p>
     <w:p>
@@ -267,6 +712,275 @@
     </w:p>
     <w:p>
       <w:pPr>
+        <w:rPr>
+          <w:sz w:val="32"/>
+          <w:szCs w:val="32"/>
+          <w:lang w:val="es-MX"/>
+        </w:rPr>
+      </w:pPr>
+      <w:proofErr w:type="spellStart"/>
+      <w:r>
+        <w:rPr>
+          <w:sz w:val="32"/>
+          <w:szCs w:val="32"/>
+          <w:lang w:val="es-MX"/>
+        </w:rPr>
+        <w:t>Nacio</w:t>
+      </w:r>
+      <w:proofErr w:type="spellEnd"/>
+      <w:r>
+        <w:rPr>
+          <w:sz w:val="32"/>
+          <w:szCs w:val="32"/>
+          <w:lang w:val="es-MX"/>
+        </w:rPr>
+        <w:t xml:space="preserve"> el 29 de Agosto de 1958 en Gary (Indiana, Estados Unidos)</w:t>
+      </w:r>
+    </w:p>
+    <w:p>
+      <w:pPr>
+        <w:rPr>
+          <w:sz w:val="32"/>
+          <w:szCs w:val="32"/>
+          <w:lang w:val="es-MX"/>
+        </w:rPr>
+      </w:pPr>
+      <w:proofErr w:type="spellStart"/>
+      <w:r>
+        <w:rPr>
+          <w:sz w:val="32"/>
+          <w:szCs w:val="32"/>
+          <w:lang w:val="es-MX"/>
+        </w:rPr>
+        <w:t>Murio</w:t>
+      </w:r>
+      <w:proofErr w:type="spellEnd"/>
+      <w:r>
+        <w:rPr>
+          <w:sz w:val="32"/>
+          <w:szCs w:val="32"/>
+          <w:lang w:val="es-MX"/>
+        </w:rPr>
+        <w:t xml:space="preserve"> el 25 de Junio de 2009 en Los </w:t>
+      </w:r>
+      <w:proofErr w:type="spellStart"/>
+      <w:r>
+        <w:rPr>
+          <w:sz w:val="32"/>
+          <w:szCs w:val="32"/>
+          <w:lang w:val="es-MX"/>
+        </w:rPr>
+        <w:t>Angeles</w:t>
+      </w:r>
+      <w:proofErr w:type="spellEnd"/>
+      <w:r>
+        <w:rPr>
+          <w:sz w:val="32"/>
+          <w:szCs w:val="32"/>
+          <w:lang w:val="es-MX"/>
+        </w:rPr>
+        <w:t xml:space="preserve"> (California, Estados Unidos)</w:t>
+      </w:r>
+    </w:p>
+    <w:p>
+      <w:pPr>
+        <w:rPr>
+          <w:sz w:val="32"/>
+          <w:szCs w:val="32"/>
+          <w:lang w:val="es-MX"/>
+        </w:rPr>
+      </w:pPr>
+      <w:r>
+        <w:rPr>
+          <w:sz w:val="32"/>
+          <w:szCs w:val="32"/>
+          <w:lang w:val="es-MX"/>
+        </w:rPr>
+        <w:t>Su primera canción fue “</w:t>
+      </w:r>
+      <w:proofErr w:type="spellStart"/>
+      <w:r>
+        <w:rPr>
+          <w:sz w:val="32"/>
+          <w:szCs w:val="32"/>
+          <w:lang w:val="es-MX"/>
+        </w:rPr>
+        <w:t>Don´t</w:t>
+      </w:r>
+      <w:proofErr w:type="spellEnd"/>
+      <w:r>
+        <w:rPr>
+          <w:sz w:val="32"/>
+          <w:szCs w:val="32"/>
+          <w:lang w:val="es-MX"/>
+        </w:rPr>
+        <w:t xml:space="preserve">  Stop ‘</w:t>
+      </w:r>
+      <w:proofErr w:type="spellStart"/>
+      <w:r>
+        <w:rPr>
+          <w:sz w:val="32"/>
+          <w:szCs w:val="32"/>
+          <w:lang w:val="es-MX"/>
+        </w:rPr>
+        <w:t>Till</w:t>
+      </w:r>
+      <w:proofErr w:type="spellEnd"/>
+      <w:r>
+        <w:rPr>
+          <w:sz w:val="32"/>
+          <w:szCs w:val="32"/>
+          <w:lang w:val="es-MX"/>
+        </w:rPr>
+        <w:t xml:space="preserve"> </w:t>
+      </w:r>
+      <w:proofErr w:type="spellStart"/>
+      <w:r>
+        <w:rPr>
+          <w:sz w:val="32"/>
+          <w:szCs w:val="32"/>
+          <w:lang w:val="es-MX"/>
+        </w:rPr>
+        <w:t>Yopu</w:t>
+      </w:r>
+      <w:proofErr w:type="spellEnd"/>
+      <w:r>
+        <w:rPr>
+          <w:sz w:val="32"/>
+          <w:szCs w:val="32"/>
+          <w:lang w:val="es-MX"/>
+        </w:rPr>
+        <w:t xml:space="preserve"> </w:t>
+      </w:r>
+      <w:proofErr w:type="spellStart"/>
+      <w:r>
+        <w:rPr>
+          <w:sz w:val="32"/>
+          <w:szCs w:val="32"/>
+          <w:lang w:val="es-MX"/>
+        </w:rPr>
+        <w:t>Get</w:t>
+      </w:r>
+      <w:proofErr w:type="spellEnd"/>
+      <w:r>
+        <w:rPr>
+          <w:sz w:val="32"/>
+          <w:szCs w:val="32"/>
+          <w:lang w:val="es-MX"/>
+        </w:rPr>
+        <w:t xml:space="preserve"> </w:t>
+      </w:r>
+      <w:proofErr w:type="spellStart"/>
+      <w:r>
+        <w:rPr>
+          <w:sz w:val="32"/>
+          <w:szCs w:val="32"/>
+          <w:lang w:val="es-MX"/>
+        </w:rPr>
+        <w:t>Enough</w:t>
+      </w:r>
+      <w:proofErr w:type="spellEnd"/>
+      <w:r>
+        <w:rPr>
+          <w:sz w:val="32"/>
+          <w:szCs w:val="32"/>
+          <w:lang w:val="es-MX"/>
+        </w:rPr>
+        <w:t>” en 1979</w:t>
+      </w:r>
+    </w:p>
+    <w:p>
+      <w:pPr>
+        <w:rPr>
+          <w:sz w:val="32"/>
+          <w:szCs w:val="32"/>
+          <w:lang w:val="es-MX"/>
+        </w:rPr>
+      </w:pPr>
+      <w:r>
+        <w:rPr>
+          <w:sz w:val="32"/>
+          <w:szCs w:val="32"/>
+          <w:lang w:val="es-MX"/>
+        </w:rPr>
+        <w:lastRenderedPageBreak/>
+        <w:t xml:space="preserve">Su </w:t>
+      </w:r>
+      <w:proofErr w:type="spellStart"/>
+      <w:r>
+        <w:rPr>
+          <w:sz w:val="32"/>
+          <w:szCs w:val="32"/>
+          <w:lang w:val="es-MX"/>
+        </w:rPr>
+        <w:t>ultima</w:t>
+      </w:r>
+      <w:proofErr w:type="spellEnd"/>
+      <w:r>
+        <w:rPr>
+          <w:sz w:val="32"/>
+          <w:szCs w:val="32"/>
+          <w:lang w:val="es-MX"/>
+        </w:rPr>
+        <w:t xml:space="preserve"> canción fue “</w:t>
+      </w:r>
+      <w:proofErr w:type="spellStart"/>
+      <w:r>
+        <w:rPr>
+          <w:sz w:val="32"/>
+          <w:szCs w:val="32"/>
+          <w:lang w:val="es-MX"/>
+        </w:rPr>
+        <w:t>This</w:t>
+      </w:r>
+      <w:proofErr w:type="spellEnd"/>
+      <w:r>
+        <w:rPr>
+          <w:sz w:val="32"/>
+          <w:szCs w:val="32"/>
+          <w:lang w:val="es-MX"/>
+        </w:rPr>
+        <w:t xml:space="preserve"> </w:t>
+      </w:r>
+      <w:proofErr w:type="spellStart"/>
+      <w:r>
+        <w:rPr>
+          <w:sz w:val="32"/>
+          <w:szCs w:val="32"/>
+          <w:lang w:val="es-MX"/>
+        </w:rPr>
+        <w:t>Is</w:t>
+      </w:r>
+      <w:proofErr w:type="spellEnd"/>
+      <w:r>
+        <w:rPr>
+          <w:sz w:val="32"/>
+          <w:szCs w:val="32"/>
+          <w:lang w:val="es-MX"/>
+        </w:rPr>
+        <w:t xml:space="preserve"> </w:t>
+      </w:r>
+      <w:proofErr w:type="spellStart"/>
+      <w:r>
+        <w:rPr>
+          <w:sz w:val="32"/>
+          <w:szCs w:val="32"/>
+          <w:lang w:val="es-MX"/>
+        </w:rPr>
+        <w:t>It</w:t>
+      </w:r>
+      <w:proofErr w:type="spellEnd"/>
+      <w:r>
+        <w:rPr>
+          <w:sz w:val="32"/>
+          <w:szCs w:val="32"/>
+          <w:lang w:val="es-MX"/>
+        </w:rPr>
+        <w:t xml:space="preserve">”  en 2009 </w:t>
+      </w:r>
+    </w:p>
+    <w:p>
+      <w:pPr>
         <w:pStyle w:val="Prrafodelista"/>
         <w:numPr>
           <w:ilvl w:val="0"/>
@@ -278,13 +992,23 @@
           <w:lang w:val="es-MX"/>
         </w:rPr>
       </w:pPr>
-      <w:r>
-        <w:rPr>
-          <w:sz w:val="32"/>
-          <w:szCs w:val="32"/>
-          <w:lang w:val="es-MX"/>
-        </w:rPr>
-        <w:t>Mariah Carey</w:t>
+      <w:proofErr w:type="spellStart"/>
+      <w:r>
+        <w:rPr>
+          <w:sz w:val="32"/>
+          <w:szCs w:val="32"/>
+          <w:lang w:val="es-MX"/>
+        </w:rPr>
+        <w:t>Mariah</w:t>
+      </w:r>
+      <w:proofErr w:type="spellEnd"/>
+      <w:r>
+        <w:rPr>
+          <w:sz w:val="32"/>
+          <w:szCs w:val="32"/>
+          <w:lang w:val="es-MX"/>
+        </w:rPr>
+        <w:t xml:space="preserve"> Carey</w:t>
       </w:r>
     </w:p>
     <w:p>
@@ -344,14 +1068,214 @@
           <w:lang w:val="es-MX"/>
         </w:rPr>
       </w:pPr>
-      <w:r>
-        <w:rPr>
-          <w:sz w:val="32"/>
-          <w:szCs w:val="32"/>
-          <w:lang w:val="es-MX"/>
-        </w:rPr>
-        <w:t>Duke Ellington</w:t>
-      </w:r>
+      <w:proofErr w:type="spellStart"/>
+      <w:r>
+        <w:rPr>
+          <w:sz w:val="32"/>
+          <w:szCs w:val="32"/>
+          <w:lang w:val="es-MX"/>
+        </w:rPr>
+        <w:t>Duke</w:t>
+      </w:r>
+      <w:proofErr w:type="spellEnd"/>
+      <w:r>
+        <w:rPr>
+          <w:sz w:val="32"/>
+          <w:szCs w:val="32"/>
+          <w:lang w:val="es-MX"/>
+        </w:rPr>
+        <w:t xml:space="preserve"> </w:t>
+      </w:r>
+      <w:proofErr w:type="spellStart"/>
+      <w:r>
+        <w:rPr>
+          <w:sz w:val="32"/>
+          <w:szCs w:val="32"/>
+          <w:lang w:val="es-MX"/>
+        </w:rPr>
+        <w:t>Ellington</w:t>
+      </w:r>
+      <w:proofErr w:type="spellEnd"/>
+    </w:p>
+    <w:p>
+      <w:pPr>
+        <w:rPr>
+          <w:sz w:val="32"/>
+          <w:szCs w:val="32"/>
+          <w:lang w:val="es-MX"/>
+        </w:rPr>
+      </w:pPr>
+      <w:proofErr w:type="spellStart"/>
+      <w:r>
+        <w:rPr>
+          <w:sz w:val="32"/>
+          <w:szCs w:val="32"/>
+          <w:lang w:val="es-MX"/>
+        </w:rPr>
+        <w:t>Nacio</w:t>
+      </w:r>
+      <w:proofErr w:type="spellEnd"/>
+      <w:r>
+        <w:rPr>
+          <w:sz w:val="32"/>
+          <w:szCs w:val="32"/>
+          <w:lang w:val="es-MX"/>
+        </w:rPr>
+        <w:t xml:space="preserve"> el 29 de abril </w:t>
+      </w:r>
+      <w:r>
+        <w:rPr>
+          <w:sz w:val="32"/>
+          <w:szCs w:val="32"/>
+          <w:lang w:val="es-MX"/>
+        </w:rPr>
+        <w:t xml:space="preserve">de 1899 en </w:t>
+      </w:r>
+      <w:proofErr w:type="spellStart"/>
+      <w:r>
+        <w:rPr>
+          <w:sz w:val="32"/>
+          <w:szCs w:val="32"/>
+          <w:lang w:val="es-MX"/>
+        </w:rPr>
+        <w:t>Washinton</w:t>
+      </w:r>
+      <w:proofErr w:type="spellEnd"/>
+      <w:r>
+        <w:rPr>
+          <w:sz w:val="32"/>
+          <w:szCs w:val="32"/>
+          <w:lang w:val="es-MX"/>
+        </w:rPr>
+        <w:t xml:space="preserve"> (D.C., Estados Unidos)</w:t>
+      </w:r>
+    </w:p>
+    <w:p>
+      <w:pPr>
+        <w:rPr>
+          <w:sz w:val="32"/>
+          <w:szCs w:val="32"/>
+          <w:lang w:val="es-MX"/>
+        </w:rPr>
+      </w:pPr>
+      <w:proofErr w:type="spellStart"/>
+      <w:r>
+        <w:rPr>
+          <w:sz w:val="32"/>
+          <w:szCs w:val="32"/>
+          <w:lang w:val="es-MX"/>
+        </w:rPr>
+        <w:t>Murio</w:t>
+      </w:r>
+      <w:proofErr w:type="spellEnd"/>
+      <w:r>
+        <w:rPr>
+          <w:sz w:val="32"/>
+          <w:szCs w:val="32"/>
+          <w:lang w:val="es-MX"/>
+        </w:rPr>
+        <w:t xml:space="preserve"> el 24 de Mayo de 1974 en Nueva York (Estados Unidos)</w:t>
+      </w:r>
+    </w:p>
+    <w:p>
+      <w:pPr>
+        <w:rPr>
+          <w:sz w:val="32"/>
+          <w:szCs w:val="32"/>
+          <w:lang w:val="es-MX"/>
+        </w:rPr>
+      </w:pPr>
+      <w:r>
+        <w:rPr>
+          <w:sz w:val="32"/>
+          <w:szCs w:val="32"/>
+          <w:lang w:val="es-MX"/>
+        </w:rPr>
+        <w:t>Su primera canción fue “</w:t>
+      </w:r>
+      <w:proofErr w:type="spellStart"/>
+      <w:r>
+        <w:rPr>
+          <w:sz w:val="32"/>
+          <w:szCs w:val="32"/>
+          <w:lang w:val="es-MX"/>
+        </w:rPr>
+        <w:t>Take</w:t>
+      </w:r>
+      <w:proofErr w:type="spellEnd"/>
+      <w:r>
+        <w:rPr>
+          <w:sz w:val="32"/>
+          <w:szCs w:val="32"/>
+          <w:lang w:val="es-MX"/>
+        </w:rPr>
+        <w:t xml:space="preserve"> </w:t>
+      </w:r>
+      <w:proofErr w:type="spellStart"/>
+      <w:r>
+        <w:rPr>
+          <w:sz w:val="32"/>
+          <w:szCs w:val="32"/>
+          <w:lang w:val="es-MX"/>
+        </w:rPr>
+        <w:t>the</w:t>
+      </w:r>
+      <w:proofErr w:type="spellEnd"/>
+      <w:r>
+        <w:rPr>
+          <w:sz w:val="32"/>
+          <w:szCs w:val="32"/>
+          <w:lang w:val="es-MX"/>
+        </w:rPr>
+        <w:t xml:space="preserve"> ‘A’ Train” en 1941</w:t>
+      </w:r>
+    </w:p>
+    <w:p>
+      <w:pPr>
+        <w:rPr>
+          <w:sz w:val="32"/>
+          <w:szCs w:val="32"/>
+          <w:lang w:val="es-MX"/>
+        </w:rPr>
+      </w:pPr>
+      <w:r>
+        <w:rPr>
+          <w:sz w:val="32"/>
+          <w:szCs w:val="32"/>
+          <w:lang w:val="es-MX"/>
+        </w:rPr>
+        <w:t xml:space="preserve">No se sabe de su </w:t>
+      </w:r>
+      <w:proofErr w:type="spellStart"/>
+      <w:proofErr w:type="gramStart"/>
+      <w:r>
+        <w:rPr>
+          <w:sz w:val="32"/>
+          <w:szCs w:val="32"/>
+          <w:lang w:val="es-MX"/>
+        </w:rPr>
+        <w:t>ultima</w:t>
+      </w:r>
+      <w:proofErr w:type="spellEnd"/>
+      <w:proofErr w:type="gramEnd"/>
+      <w:r>
+        <w:rPr>
+          <w:sz w:val="32"/>
+          <w:szCs w:val="32"/>
+          <w:lang w:val="es-MX"/>
+        </w:rPr>
+        <w:t xml:space="preserve"> </w:t>
+      </w:r>
+      <w:proofErr w:type="spellStart"/>
+      <w:r>
+        <w:rPr>
+          <w:sz w:val="32"/>
+          <w:szCs w:val="32"/>
+          <w:lang w:val="es-MX"/>
+        </w:rPr>
+        <w:t>cancion</w:t>
+      </w:r>
+      <w:proofErr w:type="spellEnd"/>
     </w:p>
     <w:p>
       <w:pPr>
@@ -394,8 +1318,18 @@
           <w:szCs w:val="32"/>
           <w:lang w:val="es-MX"/>
         </w:rPr>
-        <w:t>Ella Fitzgerald</w:t>
-      </w:r>
+        <w:t xml:space="preserve">Ella </w:t>
+      </w:r>
+      <w:proofErr w:type="spellStart"/>
+      <w:r>
+        <w:rPr>
+          <w:sz w:val="32"/>
+          <w:szCs w:val="32"/>
+          <w:lang w:val="es-MX"/>
+        </w:rPr>
+        <w:t>Fitzgerald</w:t>
+      </w:r>
+      <w:proofErr w:type="spellEnd"/>
     </w:p>
     <w:p>
       <w:pPr>
@@ -443,6 +1377,157 @@
     </w:p>
     <w:p>
       <w:pPr>
+        <w:rPr>
+          <w:sz w:val="32"/>
+          <w:szCs w:val="32"/>
+          <w:lang w:val="es-MX"/>
+        </w:rPr>
+      </w:pPr>
+      <w:proofErr w:type="spellStart"/>
+      <w:r>
+        <w:rPr>
+          <w:sz w:val="32"/>
+          <w:szCs w:val="32"/>
+          <w:lang w:val="es-MX"/>
+        </w:rPr>
+        <w:t>Nacio</w:t>
+      </w:r>
+      <w:proofErr w:type="spellEnd"/>
+      <w:r>
+        <w:rPr>
+          <w:sz w:val="32"/>
+          <w:szCs w:val="32"/>
+          <w:lang w:val="es-MX"/>
+        </w:rPr>
+        <w:t xml:space="preserve"> el 27 de enero de 1756 en Salzburgo</w:t>
+      </w:r>
+    </w:p>
+    <w:p>
+      <w:pPr>
+        <w:rPr>
+          <w:sz w:val="32"/>
+          <w:szCs w:val="32"/>
+          <w:lang w:val="es-MX"/>
+        </w:rPr>
+      </w:pPr>
+      <w:proofErr w:type="spellStart"/>
+      <w:r>
+        <w:rPr>
+          <w:sz w:val="32"/>
+          <w:szCs w:val="32"/>
+          <w:lang w:val="es-MX"/>
+        </w:rPr>
+        <w:t>Murio</w:t>
+      </w:r>
+      <w:proofErr w:type="spellEnd"/>
+      <w:r>
+        <w:rPr>
+          <w:sz w:val="32"/>
+          <w:szCs w:val="32"/>
+          <w:lang w:val="es-MX"/>
+        </w:rPr>
+        <w:t xml:space="preserve"> el </w:t>
+      </w:r>
+      <w:r>
+        <w:rPr>
+          <w:sz w:val="32"/>
+          <w:szCs w:val="32"/>
+          <w:lang w:val="es-MX"/>
+        </w:rPr>
+        <w:t xml:space="preserve">5 de diciembre de 1791 en Viena </w:t>
+      </w:r>
+    </w:p>
+    <w:p>
+      <w:pPr>
+        <w:rPr>
+          <w:sz w:val="32"/>
+          <w:szCs w:val="32"/>
+          <w:lang w:val="es-MX"/>
+        </w:rPr>
+      </w:pPr>
+      <w:r>
+        <w:rPr>
+          <w:sz w:val="32"/>
+          <w:szCs w:val="32"/>
+          <w:lang w:val="es-MX"/>
+        </w:rPr>
+        <w:t xml:space="preserve">Ya que no se reconoce una “primera” o “ultima”  canción la 3 </w:t>
+      </w:r>
+      <w:proofErr w:type="spellStart"/>
+      <w:r>
+        <w:rPr>
+          <w:sz w:val="32"/>
+          <w:szCs w:val="32"/>
+          <w:lang w:val="es-MX"/>
+        </w:rPr>
+        <w:t>mas</w:t>
+      </w:r>
+      <w:proofErr w:type="spellEnd"/>
+      <w:r>
+        <w:rPr>
+          <w:sz w:val="32"/>
+          <w:szCs w:val="32"/>
+          <w:lang w:val="es-MX"/>
+        </w:rPr>
+        <w:t xml:space="preserve"> conocidas son “Sinfonía No. 40 en sol menor, K. 550”, “</w:t>
+      </w:r>
+      <w:proofErr w:type="spellStart"/>
+      <w:r>
+        <w:rPr>
+          <w:sz w:val="32"/>
+          <w:szCs w:val="32"/>
+          <w:lang w:val="es-MX"/>
+        </w:rPr>
+        <w:t>Eine</w:t>
+      </w:r>
+      <w:proofErr w:type="spellEnd"/>
+      <w:r>
+        <w:rPr>
+          <w:sz w:val="32"/>
+          <w:szCs w:val="32"/>
+          <w:lang w:val="es-MX"/>
+        </w:rPr>
+        <w:t xml:space="preserve"> </w:t>
+      </w:r>
+      <w:proofErr w:type="spellStart"/>
+      <w:r>
+        <w:rPr>
+          <w:sz w:val="32"/>
+          <w:szCs w:val="32"/>
+          <w:lang w:val="es-MX"/>
+        </w:rPr>
+        <w:t>kleine</w:t>
+      </w:r>
+      <w:proofErr w:type="spellEnd"/>
+      <w:r>
+        <w:rPr>
+          <w:sz w:val="32"/>
+          <w:szCs w:val="32"/>
+          <w:lang w:val="es-MX"/>
+        </w:rPr>
+        <w:t xml:space="preserve"> </w:t>
+      </w:r>
+      <w:proofErr w:type="spellStart"/>
+      <w:r>
+        <w:rPr>
+          <w:sz w:val="32"/>
+          <w:szCs w:val="32"/>
+          <w:lang w:val="es-MX"/>
+        </w:rPr>
+        <w:t>Nachtmusik</w:t>
+      </w:r>
+      <w:proofErr w:type="spellEnd"/>
+      <w:r>
+        <w:rPr>
+          <w:sz w:val="32"/>
+          <w:szCs w:val="32"/>
+          <w:lang w:val="es-MX"/>
+        </w:rPr>
+        <w:t>” y “El concierto para Piano No. 21 en do mayor, K.467”</w:t>
+      </w:r>
+    </w:p>
+    <w:p>
+      <w:pPr>
         <w:pStyle w:val="Prrafodelista"/>
         <w:numPr>
           <w:ilvl w:val="0"/>
@@ -476,13 +1561,23 @@
           <w:lang w:val="es-MX"/>
         </w:rPr>
       </w:pPr>
-      <w:r>
-        <w:rPr>
-          <w:sz w:val="32"/>
-          <w:szCs w:val="32"/>
-          <w:lang w:val="es-MX"/>
-        </w:rPr>
-        <w:t>Ludwing van Beethoven</w:t>
+      <w:proofErr w:type="spellStart"/>
+      <w:r>
+        <w:rPr>
+          <w:sz w:val="32"/>
+          <w:szCs w:val="32"/>
+          <w:lang w:val="es-MX"/>
+        </w:rPr>
+        <w:t>Ludwing</w:t>
+      </w:r>
+      <w:proofErr w:type="spellEnd"/>
+      <w:r>
+        <w:rPr>
+          <w:sz w:val="32"/>
+          <w:szCs w:val="32"/>
+          <w:lang w:val="es-MX"/>
+        </w:rPr>
+        <w:t xml:space="preserve"> van Beethoven</w:t>
       </w:r>
     </w:p>
     <w:p>
@@ -498,6 +1593,7 @@
           <w:lang w:val="es-MX"/>
         </w:rPr>
       </w:pPr>
+      <w:proofErr w:type="spellStart"/>
       <w:r>
         <w:rPr>
           <w:sz w:val="32"/>
@@ -506,6 +1602,7 @@
         </w:rPr>
         <w:t>Kpop</w:t>
       </w:r>
+      <w:proofErr w:type="spellEnd"/>
     </w:p>
     <w:p>
       <w:pPr>
@@ -531,6 +1628,95 @@
     </w:p>
     <w:p>
       <w:pPr>
+        <w:rPr>
+          <w:sz w:val="32"/>
+          <w:szCs w:val="32"/>
+          <w:lang w:val="es-MX"/>
+        </w:rPr>
+      </w:pPr>
+      <w:r>
+        <w:rPr>
+          <w:sz w:val="32"/>
+          <w:szCs w:val="32"/>
+          <w:lang w:val="es-MX"/>
+        </w:rPr>
+        <w:t xml:space="preserve">Se </w:t>
+      </w:r>
+      <w:proofErr w:type="spellStart"/>
+      <w:r>
+        <w:rPr>
+          <w:sz w:val="32"/>
+          <w:szCs w:val="32"/>
+          <w:lang w:val="es-MX"/>
+        </w:rPr>
+        <w:t>conformo</w:t>
+      </w:r>
+      <w:proofErr w:type="spellEnd"/>
+      <w:r>
+        <w:rPr>
+          <w:sz w:val="32"/>
+          <w:szCs w:val="32"/>
+          <w:lang w:val="es-MX"/>
+        </w:rPr>
+        <w:t xml:space="preserve"> el 13 de junio de 2013</w:t>
+      </w:r>
+    </w:p>
+    <w:p>
+      <w:pPr>
+        <w:rPr>
+          <w:sz w:val="32"/>
+          <w:szCs w:val="32"/>
+          <w:lang w:val="es-MX"/>
+        </w:rPr>
+      </w:pPr>
+      <w:r>
+        <w:rPr>
+          <w:sz w:val="32"/>
+          <w:szCs w:val="32"/>
+          <w:lang w:val="es-MX"/>
+        </w:rPr>
+        <w:t>Siguen activos</w:t>
+      </w:r>
+    </w:p>
+    <w:p>
+      <w:pPr>
+        <w:rPr>
+          <w:sz w:val="32"/>
+          <w:szCs w:val="32"/>
+          <w:lang w:val="es-MX"/>
+        </w:rPr>
+      </w:pPr>
+      <w:r>
+        <w:rPr>
+          <w:sz w:val="32"/>
+          <w:szCs w:val="32"/>
+          <w:lang w:val="es-MX"/>
+        </w:rPr>
+        <w:t xml:space="preserve">Su primera canción fue “No More </w:t>
+      </w:r>
+      <w:proofErr w:type="spellStart"/>
+      <w:r>
+        <w:rPr>
+          <w:sz w:val="32"/>
+          <w:szCs w:val="32"/>
+          <w:lang w:val="es-MX"/>
+        </w:rPr>
+        <w:t>Dream</w:t>
+      </w:r>
+      <w:proofErr w:type="spellEnd"/>
+      <w:r>
+        <w:rPr>
+          <w:sz w:val="32"/>
+          <w:szCs w:val="32"/>
+          <w:lang w:val="es-MX"/>
+        </w:rPr>
+        <w:t>” en 2013</w:t>
+      </w:r>
+      <w:bookmarkStart w:id="0" w:name="_GoBack"/>
+      <w:bookmarkEnd w:id="0"/>
+    </w:p>
+    <w:p>
+      <w:pPr>
         <w:pStyle w:val="Prrafodelista"/>
         <w:numPr>
           <w:ilvl w:val="0"/>
@@ -548,6 +1734,7 @@
           <w:szCs w:val="32"/>
           <w:lang w:val="es-MX"/>
         </w:rPr>
+        <w:lastRenderedPageBreak/>
         <w:t>GIRLS GENERATION</w:t>
       </w:r>
     </w:p>
@@ -614,8 +1801,18 @@
           <w:szCs w:val="32"/>
           <w:lang w:val="es-MX"/>
         </w:rPr>
-        <w:t>George Strait</w:t>
-      </w:r>
+        <w:t xml:space="preserve">George </w:t>
+      </w:r>
+      <w:proofErr w:type="spellStart"/>
+      <w:r>
+        <w:rPr>
+          <w:sz w:val="32"/>
+          <w:szCs w:val="32"/>
+          <w:lang w:val="es-MX"/>
+        </w:rPr>
+        <w:t>Strait</w:t>
+      </w:r>
+      <w:proofErr w:type="spellEnd"/>
     </w:p>
     <w:p>
       <w:pPr>
@@ -630,13 +1827,23 @@
           <w:lang w:val="es-MX"/>
         </w:rPr>
       </w:pPr>
-      <w:r>
-        <w:rPr>
-          <w:sz w:val="32"/>
-          <w:szCs w:val="32"/>
-          <w:lang w:val="es-MX"/>
-        </w:rPr>
-        <w:t>Garth Brooks</w:t>
+      <w:proofErr w:type="spellStart"/>
+      <w:r>
+        <w:rPr>
+          <w:sz w:val="32"/>
+          <w:szCs w:val="32"/>
+          <w:lang w:val="es-MX"/>
+        </w:rPr>
+        <w:t>Garth</w:t>
+      </w:r>
+      <w:proofErr w:type="spellEnd"/>
+      <w:r>
+        <w:rPr>
+          <w:sz w:val="32"/>
+          <w:szCs w:val="32"/>
+          <w:lang w:val="es-MX"/>
+        </w:rPr>
+        <w:t xml:space="preserve"> Brooks</w:t>
       </w:r>
     </w:p>
     <w:p>
@@ -658,7 +1865,6 @@
           <w:szCs w:val="32"/>
           <w:lang w:val="es-MX"/>
         </w:rPr>
-        <w:lastRenderedPageBreak/>
         <w:t>Alan Jackson</w:t>
       </w:r>
     </w:p>
@@ -697,6 +1903,7 @@
           <w:lang w:val="es-MX"/>
         </w:rPr>
       </w:pPr>
+      <w:proofErr w:type="spellStart"/>
       <w:r>
         <w:rPr>
           <w:sz w:val="32"/>
@@ -705,6 +1912,7 @@
         </w:rPr>
         <w:t>Nwa</w:t>
       </w:r>
+      <w:proofErr w:type="spellEnd"/>
     </w:p>
     <w:p>
       <w:pPr>
@@ -741,14 +1949,34 @@
           <w:lang w:val="es-MX"/>
         </w:rPr>
       </w:pPr>
-      <w:r>
-        <w:rPr>
-          <w:sz w:val="32"/>
-          <w:szCs w:val="32"/>
-          <w:lang w:val="es-MX"/>
-        </w:rPr>
-        <w:t>Public Enemy</w:t>
-      </w:r>
+      <w:proofErr w:type="spellStart"/>
+      <w:r>
+        <w:rPr>
+          <w:sz w:val="32"/>
+          <w:szCs w:val="32"/>
+          <w:lang w:val="es-MX"/>
+        </w:rPr>
+        <w:t>Public</w:t>
+      </w:r>
+      <w:proofErr w:type="spellEnd"/>
+      <w:r>
+        <w:rPr>
+          <w:sz w:val="32"/>
+          <w:szCs w:val="32"/>
+          <w:lang w:val="es-MX"/>
+        </w:rPr>
+        <w:t xml:space="preserve"> </w:t>
+      </w:r>
+      <w:proofErr w:type="spellStart"/>
+      <w:r>
+        <w:rPr>
+          <w:sz w:val="32"/>
+          <w:szCs w:val="32"/>
+          <w:lang w:val="es-MX"/>
+        </w:rPr>
+        <w:t>Enemy</w:t>
+      </w:r>
+      <w:proofErr w:type="spellEnd"/>
     </w:p>
     <w:p>
       <w:pPr>
@@ -791,8 +2019,18 @@
           <w:szCs w:val="32"/>
           <w:lang w:val="es-MX"/>
         </w:rPr>
-        <w:t>David Guetta</w:t>
-      </w:r>
+        <w:t xml:space="preserve">David </w:t>
+      </w:r>
+      <w:proofErr w:type="spellStart"/>
+      <w:r>
+        <w:rPr>
+          <w:sz w:val="32"/>
+          <w:szCs w:val="32"/>
+          <w:lang w:val="es-MX"/>
+        </w:rPr>
+        <w:t>Guetta</w:t>
+      </w:r>
+      <w:proofErr w:type="spellEnd"/>
     </w:p>
     <w:p>
       <w:pPr>
@@ -807,13 +2045,23 @@
           <w:lang w:val="es-MX"/>
         </w:rPr>
       </w:pPr>
-      <w:r>
-        <w:rPr>
-          <w:sz w:val="32"/>
-          <w:szCs w:val="32"/>
-          <w:lang w:val="es-MX"/>
-        </w:rPr>
-        <w:t>Jonas Blue</w:t>
+      <w:proofErr w:type="spellStart"/>
+      <w:r>
+        <w:rPr>
+          <w:sz w:val="32"/>
+          <w:szCs w:val="32"/>
+          <w:lang w:val="es-MX"/>
+        </w:rPr>
+        <w:t>Jonas</w:t>
+      </w:r>
+      <w:proofErr w:type="spellEnd"/>
+      <w:r>
+        <w:rPr>
+          <w:sz w:val="32"/>
+          <w:szCs w:val="32"/>
+          <w:lang w:val="es-MX"/>
+        </w:rPr>
+        <w:t xml:space="preserve"> Blue</w:t>
       </w:r>
     </w:p>
     <w:p>
@@ -829,13 +2077,41 @@
           <w:lang w:val="es-MX"/>
         </w:rPr>
       </w:pPr>
-      <w:r>
-        <w:rPr>
-          <w:sz w:val="32"/>
-          <w:szCs w:val="32"/>
-          <w:lang w:val="es-MX"/>
-        </w:rPr>
-        <w:t>Swedish House Mafia</w:t>
+      <w:proofErr w:type="spellStart"/>
+      <w:r>
+        <w:rPr>
+          <w:sz w:val="32"/>
+          <w:szCs w:val="32"/>
+          <w:lang w:val="es-MX"/>
+        </w:rPr>
+        <w:t>Swedish</w:t>
+      </w:r>
+      <w:proofErr w:type="spellEnd"/>
+      <w:r>
+        <w:rPr>
+          <w:sz w:val="32"/>
+          <w:szCs w:val="32"/>
+          <w:lang w:val="es-MX"/>
+        </w:rPr>
+        <w:t xml:space="preserve"> </w:t>
+      </w:r>
+      <w:proofErr w:type="spellStart"/>
+      <w:r>
+        <w:rPr>
+          <w:sz w:val="32"/>
+          <w:szCs w:val="32"/>
+          <w:lang w:val="es-MX"/>
+        </w:rPr>
+        <w:t>House</w:t>
+      </w:r>
+      <w:proofErr w:type="spellEnd"/>
+      <w:r>
+        <w:rPr>
+          <w:sz w:val="32"/>
+          <w:szCs w:val="32"/>
+          <w:lang w:val="es-MX"/>
+        </w:rPr>
+        <w:t xml:space="preserve"> Mafia</w:t>
       </w:r>
     </w:p>
     <w:p>
@@ -879,8 +2155,18 @@
           <w:szCs w:val="32"/>
           <w:lang w:val="es-MX"/>
         </w:rPr>
-        <w:t>Bob Marley</w:t>
-      </w:r>
+        <w:t xml:space="preserve">Bob </w:t>
+      </w:r>
+      <w:proofErr w:type="spellStart"/>
+      <w:r>
+        <w:rPr>
+          <w:sz w:val="32"/>
+          <w:szCs w:val="32"/>
+          <w:lang w:val="es-MX"/>
+        </w:rPr>
+        <w:t>Marley</w:t>
+      </w:r>
+      <w:proofErr w:type="spellEnd"/>
     </w:p>
     <w:p>
       <w:pPr>
@@ -901,8 +2187,18 @@
           <w:szCs w:val="32"/>
           <w:lang w:val="es-MX"/>
         </w:rPr>
-        <w:t>Peter Tosh</w:t>
-      </w:r>
+        <w:t xml:space="preserve">Peter </w:t>
+      </w:r>
+      <w:proofErr w:type="spellStart"/>
+      <w:r>
+        <w:rPr>
+          <w:sz w:val="32"/>
+          <w:szCs w:val="32"/>
+          <w:lang w:val="es-MX"/>
+        </w:rPr>
+        <w:t>Tosh</w:t>
+      </w:r>
+      <w:proofErr w:type="spellEnd"/>
     </w:p>
     <w:p>
       <w:pPr>
@@ -961,6 +2257,7 @@
           <w:lang w:val="es-MX"/>
         </w:rPr>
       </w:pPr>
+      <w:proofErr w:type="spellStart"/>
       <w:r>
         <w:rPr>
           <w:sz w:val="32"/>
@@ -969,6 +2266,7 @@
         </w:rPr>
         <w:t>Metallica</w:t>
       </w:r>
+      <w:proofErr w:type="spellEnd"/>
     </w:p>
     <w:p>
       <w:pPr>
@@ -983,6 +2281,7 @@
           <w:lang w:val="es-MX"/>
         </w:rPr>
       </w:pPr>
+      <w:proofErr w:type="spellStart"/>
       <w:r>
         <w:rPr>
           <w:sz w:val="32"/>
@@ -991,6 +2290,7 @@
         </w:rPr>
         <w:t>Slayer</w:t>
       </w:r>
+      <w:proofErr w:type="spellEnd"/>
     </w:p>
     <w:p>
       <w:pPr>
@@ -1063,7 +2363,25 @@
           <w:szCs w:val="32"/>
           <w:lang w:val="es-MX"/>
         </w:rPr>
-        <w:t>Robert Leroy Johnson</w:t>
+        <w:t xml:space="preserve">Robert </w:t>
+      </w:r>
+      <w:proofErr w:type="spellStart"/>
+      <w:r>
+        <w:rPr>
+          <w:sz w:val="32"/>
+          <w:szCs w:val="32"/>
+          <w:lang w:val="es-MX"/>
+        </w:rPr>
+        <w:t>Leroy</w:t>
+      </w:r>
+      <w:proofErr w:type="spellEnd"/>
+      <w:r>
+        <w:rPr>
+          <w:sz w:val="32"/>
+          <w:szCs w:val="32"/>
+          <w:lang w:val="es-MX"/>
+        </w:rPr>
+        <w:t xml:space="preserve"> Johnson</w:t>
       </w:r>
     </w:p>
     <w:p>
@@ -1079,13 +2397,23 @@
           <w:lang w:val="es-MX"/>
         </w:rPr>
       </w:pPr>
-      <w:r>
-        <w:rPr>
-          <w:sz w:val="32"/>
-          <w:szCs w:val="32"/>
-          <w:lang w:val="es-MX"/>
-        </w:rPr>
-        <w:t>Willie Dixon</w:t>
+      <w:proofErr w:type="spellStart"/>
+      <w:r>
+        <w:rPr>
+          <w:sz w:val="32"/>
+          <w:szCs w:val="32"/>
+          <w:lang w:val="es-MX"/>
+        </w:rPr>
+        <w:t>Willie</w:t>
+      </w:r>
+      <w:proofErr w:type="spellEnd"/>
+      <w:r>
+        <w:rPr>
+          <w:sz w:val="32"/>
+          <w:szCs w:val="32"/>
+          <w:lang w:val="es-MX"/>
+        </w:rPr>
+        <w:t xml:space="preserve"> Dixon</w:t>
       </w:r>
     </w:p>
     <w:p>
@@ -1151,8 +2479,18 @@
           <w:szCs w:val="32"/>
           <w:lang w:val="es-MX"/>
         </w:rPr>
-        <w:t>Sex Pistols</w:t>
-      </w:r>
+        <w:t xml:space="preserve">Sex </w:t>
+      </w:r>
+      <w:proofErr w:type="spellStart"/>
+      <w:r>
+        <w:rPr>
+          <w:sz w:val="32"/>
+          <w:szCs w:val="32"/>
+          <w:lang w:val="es-MX"/>
+        </w:rPr>
+        <w:t>Pistols</w:t>
+      </w:r>
+      <w:proofErr w:type="spellEnd"/>
     </w:p>
     <w:p>
       <w:pPr>
@@ -1167,13 +2505,23 @@
           <w:lang w:val="es-MX"/>
         </w:rPr>
       </w:pPr>
-      <w:r>
-        <w:rPr>
-          <w:sz w:val="32"/>
-          <w:szCs w:val="32"/>
-          <w:lang w:val="es-MX"/>
-        </w:rPr>
-        <w:t>The Ramones</w:t>
+      <w:proofErr w:type="spellStart"/>
+      <w:r>
+        <w:rPr>
+          <w:sz w:val="32"/>
+          <w:szCs w:val="32"/>
+          <w:lang w:val="es-MX"/>
+        </w:rPr>
+        <w:t>The</w:t>
+      </w:r>
+      <w:proofErr w:type="spellEnd"/>
+      <w:r>
+        <w:rPr>
+          <w:sz w:val="32"/>
+          <w:szCs w:val="32"/>
+          <w:lang w:val="es-MX"/>
+        </w:rPr>
+        <w:t xml:space="preserve"> Ramones</w:t>
       </w:r>
     </w:p>
     <w:p>
@@ -1189,14 +2537,34 @@
           <w:lang w:val="es-MX"/>
         </w:rPr>
       </w:pPr>
-      <w:r>
-        <w:rPr>
-          <w:sz w:val="32"/>
-          <w:szCs w:val="32"/>
-          <w:lang w:val="es-MX"/>
-        </w:rPr>
-        <w:t>The Clash</w:t>
-      </w:r>
+      <w:proofErr w:type="spellStart"/>
+      <w:r>
+        <w:rPr>
+          <w:sz w:val="32"/>
+          <w:szCs w:val="32"/>
+          <w:lang w:val="es-MX"/>
+        </w:rPr>
+        <w:t>The</w:t>
+      </w:r>
+      <w:proofErr w:type="spellEnd"/>
+      <w:r>
+        <w:rPr>
+          <w:sz w:val="32"/>
+          <w:szCs w:val="32"/>
+          <w:lang w:val="es-MX"/>
+        </w:rPr>
+        <w:t xml:space="preserve"> </w:t>
+      </w:r>
+      <w:proofErr w:type="spellStart"/>
+      <w:r>
+        <w:rPr>
+          <w:sz w:val="32"/>
+          <w:szCs w:val="32"/>
+          <w:lang w:val="es-MX"/>
+        </w:rPr>
+        <w:t>Clash</w:t>
+      </w:r>
+      <w:proofErr w:type="spellEnd"/>
     </w:p>
     <w:p>
       <w:pPr>
@@ -1265,13 +2633,23 @@
           <w:lang w:val="es-MX"/>
         </w:rPr>
       </w:pPr>
-      <w:r>
-        <w:rPr>
-          <w:sz w:val="32"/>
-          <w:szCs w:val="32"/>
-          <w:lang w:val="es-MX"/>
-        </w:rPr>
-        <w:t>Whitney Houston</w:t>
+      <w:proofErr w:type="spellStart"/>
+      <w:r>
+        <w:rPr>
+          <w:sz w:val="32"/>
+          <w:szCs w:val="32"/>
+          <w:lang w:val="es-MX"/>
+        </w:rPr>
+        <w:t>Whitney</w:t>
+      </w:r>
+      <w:proofErr w:type="spellEnd"/>
+      <w:r>
+        <w:rPr>
+          <w:sz w:val="32"/>
+          <w:szCs w:val="32"/>
+          <w:lang w:val="es-MX"/>
+        </w:rPr>
+        <w:t xml:space="preserve"> Houston</w:t>
       </w:r>
     </w:p>
     <w:p>
@@ -1307,8 +2685,8 @@
 </file>
 
 <file path=word/numbering.xml><?xml version="1.0" encoding="utf-8"?>
-<w:numbering xmlns:wpc="http://schemas.microsoft.com/office/word/2010/wordprocessingCanvas" xmlns:cx="http://schemas.microsoft.com/office/drawing/2014/chartex" xmlns:cx1="http://schemas.microsoft.com/office/drawing/2015/9/8/chartex" xmlns:cx2="http://schemas.microsoft.com/office/drawing/2015/10/21/chartex" xmlns:cx3="http://schemas.microsoft.com/office/drawing/2016/5/9/chartex" xmlns:cx4="http://schemas.microsoft.com/office/drawing/2016/5/10/chartex" xmlns:cx5="http://schemas.microsoft.com/office/drawing/2016/5/11/chartex" xmlns:cx6="http://schemas.microsoft.com/office/drawing/2016/5/12/chartex" xmlns:cx7="http://schemas.microsoft.com/office/drawing/2016/5/13/chartex" xmlns:cx8="http://schemas.microsoft.com/office/drawing/2016/5/14/chartex" xmlns:mc="http://schemas.openxmlformats.org/markup-compatibility/2006" xmlns:aink="http://schemas.microsoft.com/office/drawing/2016/ink" xmlns:am3d="http://schemas.microsoft.com/office/drawing/2017/model3d" xmlns:o="urn:schemas-microsoft-com:office:office" xmlns:oel="http://schemas.microsoft.com/office/2019/extlst" xmlns:r="http://schemas.openxmlformats.org/officeDocument/2006/relationships" xmlns:m="http://schemas.openxmlformats.org/officeDocument/2006/math" xmlns:v="urn:schemas-microsoft-com:vml" xmlns:wp14="http://schemas.microsoft.com/office/word/2010/wordprocessingDrawing" xmlns:wp="http://schemas.openxmlformats.org/drawingml/2006/wordprocessingDrawing" xmlns:w10="urn:schemas-microsoft-com:office:word" xmlns:w="http://schemas.openxmlformats.org/wordprocessingml/2006/main" xmlns:w14="http://schemas.microsoft.com/office/word/2010/wordml" xmlns:w15="http://schemas.microsoft.com/office/word/2012/wordml" xmlns:w16cex="http://schemas.microsoft.com/office/word/2018/wordml/cex" xmlns:w16cid="http://schemas.microsoft.com/office/word/2016/wordml/cid" xmlns:w16="http://schemas.microsoft.com/office/word/2018/wordml" xmlns:w16sdtdh="http://schemas.microsoft.com/office/word/2020/wordml/sdtdatahash" xmlns:w16se="http://schemas.microsoft.com/office/word/2015/wordml/symex" xmlns:wpg="http://schemas.microsoft.com/office/word/2010/wordprocessingGroup" xmlns:wpi="http://schemas.microsoft.com/office/word/2010/wordprocessingInk" xmlns:wne="http://schemas.microsoft.com/office/word/2006/wordml" xmlns:wps="http://schemas.microsoft.com/office/word/2010/wordprocessingShape" mc:Ignorable="w14 w15 w16se w16cid w16 w16cex w16sdtdh wp14">
-  <w:abstractNum w:abstractNumId="0" w15:restartNumberingAfterBreak="0">
+<w:numbering xmlns:wpc="http://schemas.microsoft.com/office/word/2010/wordprocessingCanvas" xmlns:mc="http://schemas.openxmlformats.org/markup-compatibility/2006" xmlns:o="urn:schemas-microsoft-com:office:office" xmlns:r="http://schemas.openxmlformats.org/officeDocument/2006/relationships" xmlns:m="http://schemas.openxmlformats.org/officeDocument/2006/math" xmlns:v="urn:schemas-microsoft-com:vml" xmlns:wp14="http://schemas.microsoft.com/office/word/2010/wordprocessingDrawing" xmlns:wp="http://schemas.openxmlformats.org/drawingml/2006/wordprocessingDrawing" xmlns:w10="urn:schemas-microsoft-com:office:word" xmlns:w="http://schemas.openxmlformats.org/wordprocessingml/2006/main" xmlns:w14="http://schemas.microsoft.com/office/word/2010/wordml" xmlns:wpg="http://schemas.microsoft.com/office/word/2010/wordprocessingGroup" xmlns:wpi="http://schemas.microsoft.com/office/word/2010/wordprocessingInk" xmlns:wne="http://schemas.microsoft.com/office/word/2006/wordml" xmlns:wps="http://schemas.microsoft.com/office/word/2010/wordprocessingShape" mc:Ignorable="w14 wp14">
+  <w:abstractNum w:abstractNumId="0">
     <w:nsid w:val="08EB6168"/>
     <w:multiLevelType w:val="hybridMultilevel"/>
     <w:tmpl w:val="4DF2B4E4"/>
@@ -1397,7 +2775,7 @@
       </w:pPr>
     </w:lvl>
   </w:abstractNum>
-  <w:abstractNum w:abstractNumId="1" w15:restartNumberingAfterBreak="0">
+  <w:abstractNum w:abstractNumId="1">
     <w:nsid w:val="10B6548B"/>
     <w:multiLevelType w:val="hybridMultilevel"/>
     <w:tmpl w:val="5AC25C2E"/>
@@ -1483,7 +2861,7 @@
       </w:pPr>
     </w:lvl>
   </w:abstractNum>
-  <w:abstractNum w:abstractNumId="2" w15:restartNumberingAfterBreak="0">
+  <w:abstractNum w:abstractNumId="2">
     <w:nsid w:val="18064925"/>
     <w:multiLevelType w:val="hybridMultilevel"/>
     <w:tmpl w:val="BC408CCC"/>
@@ -1569,7 +2947,7 @@
       </w:pPr>
     </w:lvl>
   </w:abstractNum>
-  <w:abstractNum w:abstractNumId="3" w15:restartNumberingAfterBreak="0">
+  <w:abstractNum w:abstractNumId="3">
     <w:nsid w:val="2112549A"/>
     <w:multiLevelType w:val="hybridMultilevel"/>
     <w:tmpl w:val="A3AC89D6"/>
@@ -1655,7 +3033,7 @@
       </w:pPr>
     </w:lvl>
   </w:abstractNum>
-  <w:abstractNum w:abstractNumId="4" w15:restartNumberingAfterBreak="0">
+  <w:abstractNum w:abstractNumId="4">
     <w:nsid w:val="2DE153F3"/>
     <w:multiLevelType w:val="hybridMultilevel"/>
     <w:tmpl w:val="B6CC48F6"/>
@@ -1741,7 +3119,7 @@
       </w:pPr>
     </w:lvl>
   </w:abstractNum>
-  <w:abstractNum w:abstractNumId="5" w15:restartNumberingAfterBreak="0">
+  <w:abstractNum w:abstractNumId="5">
     <w:nsid w:val="32692EA7"/>
     <w:multiLevelType w:val="hybridMultilevel"/>
     <w:tmpl w:val="0C580E0C"/>
@@ -1827,7 +3205,7 @@
       </w:pPr>
     </w:lvl>
   </w:abstractNum>
-  <w:abstractNum w:abstractNumId="6" w15:restartNumberingAfterBreak="0">
+  <w:abstractNum w:abstractNumId="6">
     <w:nsid w:val="352873CB"/>
     <w:multiLevelType w:val="hybridMultilevel"/>
     <w:tmpl w:val="E74E5E46"/>
@@ -1916,7 +3294,7 @@
       </w:pPr>
     </w:lvl>
   </w:abstractNum>
-  <w:abstractNum w:abstractNumId="7" w15:restartNumberingAfterBreak="0">
+  <w:abstractNum w:abstractNumId="7">
     <w:nsid w:val="35CC0481"/>
     <w:multiLevelType w:val="hybridMultilevel"/>
     <w:tmpl w:val="016CCBD8"/>
@@ -2002,7 +3380,7 @@
       </w:pPr>
     </w:lvl>
   </w:abstractNum>
-  <w:abstractNum w:abstractNumId="8" w15:restartNumberingAfterBreak="0">
+  <w:abstractNum w:abstractNumId="8">
     <w:nsid w:val="3D063CB9"/>
     <w:multiLevelType w:val="hybridMultilevel"/>
     <w:tmpl w:val="8E56F27E"/>
@@ -2088,7 +3466,7 @@
       </w:pPr>
     </w:lvl>
   </w:abstractNum>
-  <w:abstractNum w:abstractNumId="9" w15:restartNumberingAfterBreak="0">
+  <w:abstractNum w:abstractNumId="9">
     <w:nsid w:val="413837B1"/>
     <w:multiLevelType w:val="hybridMultilevel"/>
     <w:tmpl w:val="676401B8"/>
@@ -2174,7 +3552,7 @@
       </w:pPr>
     </w:lvl>
   </w:abstractNum>
-  <w:abstractNum w:abstractNumId="10" w15:restartNumberingAfterBreak="0">
+  <w:abstractNum w:abstractNumId="10">
     <w:nsid w:val="42161144"/>
     <w:multiLevelType w:val="hybridMultilevel"/>
     <w:tmpl w:val="24821624"/>
@@ -2260,7 +3638,7 @@
       </w:pPr>
     </w:lvl>
   </w:abstractNum>
-  <w:abstractNum w:abstractNumId="11" w15:restartNumberingAfterBreak="0">
+  <w:abstractNum w:abstractNumId="11">
     <w:nsid w:val="440E0E9C"/>
     <w:multiLevelType w:val="hybridMultilevel"/>
     <w:tmpl w:val="401CC3CC"/>
@@ -2349,7 +3727,7 @@
       </w:pPr>
     </w:lvl>
   </w:abstractNum>
-  <w:abstractNum w:abstractNumId="12" w15:restartNumberingAfterBreak="0">
+  <w:abstractNum w:abstractNumId="12">
     <w:nsid w:val="4F2751B7"/>
     <w:multiLevelType w:val="hybridMultilevel"/>
     <w:tmpl w:val="2504580E"/>
@@ -2435,7 +3813,7 @@
       </w:pPr>
     </w:lvl>
   </w:abstractNum>
-  <w:abstractNum w:abstractNumId="13" w15:restartNumberingAfterBreak="0">
+  <w:abstractNum w:abstractNumId="13">
     <w:nsid w:val="52392967"/>
     <w:multiLevelType w:val="hybridMultilevel"/>
     <w:tmpl w:val="1D6403EE"/>
@@ -2524,7 +3902,7 @@
       </w:pPr>
     </w:lvl>
   </w:abstractNum>
-  <w:abstractNum w:abstractNumId="14" w15:restartNumberingAfterBreak="0">
+  <w:abstractNum w:abstractNumId="14">
     <w:nsid w:val="52B82F42"/>
     <w:multiLevelType w:val="hybridMultilevel"/>
     <w:tmpl w:val="51A81782"/>
@@ -2613,7 +3991,7 @@
       </w:pPr>
     </w:lvl>
   </w:abstractNum>
-  <w:abstractNum w:abstractNumId="15" w15:restartNumberingAfterBreak="0">
+  <w:abstractNum w:abstractNumId="15">
     <w:nsid w:val="5AF528B7"/>
     <w:multiLevelType w:val="hybridMultilevel"/>
     <w:tmpl w:val="DD246D46"/>
@@ -2725,7 +4103,7 @@
       </w:rPr>
     </w:lvl>
   </w:abstractNum>
-  <w:abstractNum w:abstractNumId="16" w15:restartNumberingAfterBreak="0">
+  <w:abstractNum w:abstractNumId="16">
     <w:nsid w:val="5CB12B4B"/>
     <w:multiLevelType w:val="hybridMultilevel"/>
     <w:tmpl w:val="517C98BC"/>
@@ -2811,7 +4189,7 @@
       </w:pPr>
     </w:lvl>
   </w:abstractNum>
-  <w:abstractNum w:abstractNumId="17" w15:restartNumberingAfterBreak="0">
+  <w:abstractNum w:abstractNumId="17">
     <w:nsid w:val="61F23D8E"/>
     <w:multiLevelType w:val="hybridMultilevel"/>
     <w:tmpl w:val="5EC661D6"/>
@@ -2897,7 +4275,7 @@
       </w:pPr>
     </w:lvl>
   </w:abstractNum>
-  <w:abstractNum w:abstractNumId="18" w15:restartNumberingAfterBreak="0">
+  <w:abstractNum w:abstractNumId="18">
     <w:nsid w:val="6B78251C"/>
     <w:multiLevelType w:val="hybridMultilevel"/>
     <w:tmpl w:val="993AADC6"/>
@@ -2986,68 +4364,68 @@
       </w:pPr>
     </w:lvl>
   </w:abstractNum>
-  <w:num w:numId="1" w16cid:durableId="1072698515">
+  <w:num w:numId="1">
     <w:abstractNumId w:val="15"/>
   </w:num>
-  <w:num w:numId="2" w16cid:durableId="892471102">
+  <w:num w:numId="2">
     <w:abstractNumId w:val="2"/>
   </w:num>
-  <w:num w:numId="3" w16cid:durableId="1576162157">
+  <w:num w:numId="3">
     <w:abstractNumId w:val="7"/>
   </w:num>
-  <w:num w:numId="4" w16cid:durableId="93283801">
+  <w:num w:numId="4">
     <w:abstractNumId w:val="1"/>
   </w:num>
-  <w:num w:numId="5" w16cid:durableId="1282106172">
+  <w:num w:numId="5">
     <w:abstractNumId w:val="5"/>
   </w:num>
-  <w:num w:numId="6" w16cid:durableId="1638563520">
+  <w:num w:numId="6">
     <w:abstractNumId w:val="17"/>
   </w:num>
-  <w:num w:numId="7" w16cid:durableId="1211919051">
+  <w:num w:numId="7">
     <w:abstractNumId w:val="9"/>
   </w:num>
-  <w:num w:numId="8" w16cid:durableId="387337436">
+  <w:num w:numId="8">
     <w:abstractNumId w:val="12"/>
   </w:num>
-  <w:num w:numId="9" w16cid:durableId="765074102">
+  <w:num w:numId="9">
     <w:abstractNumId w:val="16"/>
   </w:num>
-  <w:num w:numId="10" w16cid:durableId="336468834">
+  <w:num w:numId="10">
     <w:abstractNumId w:val="4"/>
   </w:num>
-  <w:num w:numId="11" w16cid:durableId="971330012">
+  <w:num w:numId="11">
     <w:abstractNumId w:val="3"/>
   </w:num>
-  <w:num w:numId="12" w16cid:durableId="33504568">
+  <w:num w:numId="12">
     <w:abstractNumId w:val="8"/>
   </w:num>
-  <w:num w:numId="13" w16cid:durableId="379941153">
+  <w:num w:numId="13">
     <w:abstractNumId w:val="10"/>
   </w:num>
-  <w:num w:numId="14" w16cid:durableId="1638104146">
+  <w:num w:numId="14">
     <w:abstractNumId w:val="11"/>
   </w:num>
-  <w:num w:numId="15" w16cid:durableId="572281990">
+  <w:num w:numId="15">
     <w:abstractNumId w:val="18"/>
   </w:num>
-  <w:num w:numId="16" w16cid:durableId="1170877384">
+  <w:num w:numId="16">
     <w:abstractNumId w:val="13"/>
   </w:num>
-  <w:num w:numId="17" w16cid:durableId="1987935351">
+  <w:num w:numId="17">
     <w:abstractNumId w:val="6"/>
   </w:num>
-  <w:num w:numId="18" w16cid:durableId="1616791539">
+  <w:num w:numId="18">
     <w:abstractNumId w:val="0"/>
   </w:num>
-  <w:num w:numId="19" w16cid:durableId="1161893907">
+  <w:num w:numId="19">
     <w:abstractNumId w:val="14"/>
   </w:num>
 </w:numbering>
 </file>
 
 <file path=word/styles.xml><?xml version="1.0" encoding="utf-8"?>
-<w:styles xmlns:mc="http://schemas.openxmlformats.org/markup-compatibility/2006" xmlns:r="http://schemas.openxmlformats.org/officeDocument/2006/relationships" xmlns:w="http://schemas.openxmlformats.org/wordprocessingml/2006/main" xmlns:w14="http://schemas.microsoft.com/office/word/2010/wordml" xmlns:w15="http://schemas.microsoft.com/office/word/2012/wordml" xmlns:w16cex="http://schemas.microsoft.com/office/word/2018/wordml/cex" xmlns:w16cid="http://schemas.microsoft.com/office/word/2016/wordml/cid" xmlns:w16="http://schemas.microsoft.com/office/word/2018/wordml" xmlns:w16sdtdh="http://schemas.microsoft.com/office/word/2020/wordml/sdtdatahash" xmlns:w16se="http://schemas.microsoft.com/office/word/2015/wordml/symex" mc:Ignorable="w14 w15 w16se w16cid w16 w16cex w16sdtdh">
+<w:styles xmlns:mc="http://schemas.openxmlformats.org/markup-compatibility/2006" xmlns:r="http://schemas.openxmlformats.org/officeDocument/2006/relationships" xmlns:w="http://schemas.openxmlformats.org/wordprocessingml/2006/main" xmlns:w14="http://schemas.microsoft.com/office/word/2010/wordml" mc:Ignorable="w14">
   <w:docDefaults>
     <w:rPrDefault>
       <w:rPr>
@@ -3065,383 +4443,347 @@
       </w:pPr>
     </w:pPrDefault>
   </w:docDefaults>
-  <w:latentStyles w:defLockedState="0" w:defUIPriority="99" w:defSemiHidden="0" w:defUnhideWhenUsed="0" w:defQFormat="0" w:count="376">
-    <w:lsdException w:name="Normal" w:uiPriority="0" w:qFormat="1"/>
-    <w:lsdException w:name="heading 1" w:uiPriority="9" w:qFormat="1"/>
-    <w:lsdException w:name="heading 2" w:semiHidden="1" w:uiPriority="9" w:unhideWhenUsed="1" w:qFormat="1"/>
-    <w:lsdException w:name="heading 3" w:semiHidden="1" w:uiPriority="9" w:unhideWhenUsed="1" w:qFormat="1"/>
-    <w:lsdException w:name="heading 4" w:semiHidden="1" w:uiPriority="9" w:unhideWhenUsed="1" w:qFormat="1"/>
-    <w:lsdException w:name="heading 5" w:semiHidden="1" w:uiPriority="9" w:unhideWhenUsed="1" w:qFormat="1"/>
-    <w:lsdException w:name="heading 6" w:semiHidden="1" w:uiPriority="9" w:unhideWhenUsed="1" w:qFormat="1"/>
-    <w:lsdException w:name="heading 7" w:semiHidden="1" w:uiPriority="9" w:unhideWhenUsed="1" w:qFormat="1"/>
-    <w:lsdException w:name="heading 8" w:semiHidden="1" w:uiPriority="9" w:unhideWhenUsed="1" w:qFormat="1"/>
-    <w:lsdException w:name="heading 9" w:semiHidden="1" w:uiPriority="9" w:unhideWhenUsed="1" w:qFormat="1"/>
-    <w:lsdException w:name="index 1" w:semiHidden="1" w:unhideWhenUsed="1"/>
-    <w:lsdException w:name="index 2" w:semiHidden="1" w:unhideWhenUsed="1"/>
-    <w:lsdException w:name="index 3" w:semiHidden="1" w:unhideWhenUsed="1"/>
-    <w:lsdException w:name="index 4" w:semiHidden="1" w:unhideWhenUsed="1"/>
-    <w:lsdException w:name="index 5" w:semiHidden="1" w:unhideWhenUsed="1"/>
-    <w:lsdException w:name="index 6" w:semiHidden="1" w:unhideWhenUsed="1"/>
-    <w:lsdException w:name="index 7" w:semiHidden="1" w:unhideWhenUsed="1"/>
-    <w:lsdException w:name="index 8" w:semiHidden="1" w:unhideWhenUsed="1"/>
-    <w:lsdException w:name="index 9" w:semiHidden="1" w:unhideWhenUsed="1"/>
-    <w:lsdException w:name="toc 1" w:semiHidden="1" w:uiPriority="39" w:unhideWhenUsed="1"/>
-    <w:lsdException w:name="toc 2" w:semiHidden="1" w:uiPriority="39" w:unhideWhenUsed="1"/>
-    <w:lsdException w:name="toc 3" w:semiHidden="1" w:uiPriority="39" w:unhideWhenUsed="1"/>
-    <w:lsdException w:name="toc 4" w:semiHidden="1" w:uiPriority="39" w:unhideWhenUsed="1"/>
-    <w:lsdException w:name="toc 5" w:semiHidden="1" w:uiPriority="39" w:unhideWhenUsed="1"/>
-    <w:lsdException w:name="toc 6" w:semiHidden="1" w:uiPriority="39" w:unhideWhenUsed="1"/>
-    <w:lsdException w:name="toc 7" w:semiHidden="1" w:uiPriority="39" w:unhideWhenUsed="1"/>
-    <w:lsdException w:name="toc 8" w:semiHidden="1" w:uiPriority="39" w:unhideWhenUsed="1"/>
-    <w:lsdException w:name="toc 9" w:semiHidden="1" w:uiPriority="39" w:unhideWhenUsed="1"/>
-    <w:lsdException w:name="Normal Indent" w:semiHidden="1" w:unhideWhenUsed="1"/>
-    <w:lsdException w:name="footnote text" w:semiHidden="1" w:unhideWhenUsed="1"/>
-    <w:lsdException w:name="annotation text" w:semiHidden="1" w:unhideWhenUsed="1"/>
-    <w:lsdException w:name="header" w:semiHidden="1" w:unhideWhenUsed="1"/>
-    <w:lsdException w:name="footer" w:semiHidden="1" w:unhideWhenUsed="1"/>
-    <w:lsdException w:name="index heading" w:semiHidden="1" w:unhideWhenUsed="1"/>
-    <w:lsdException w:name="caption" w:semiHidden="1" w:uiPriority="35" w:unhideWhenUsed="1" w:qFormat="1"/>
-    <w:lsdException w:name="table of figures" w:semiHidden="1" w:unhideWhenUsed="1"/>
-    <w:lsdException w:name="envelope address" w:semiHidden="1" w:unhideWhenUsed="1"/>
-    <w:lsdException w:name="envelope return" w:semiHidden="1" w:unhideWhenUsed="1"/>
-    <w:lsdException w:name="footnote reference" w:semiHidden="1" w:unhideWhenUsed="1"/>
-    <w:lsdException w:name="annotation reference" w:semiHidden="1" w:unhideWhenUsed="1"/>
-    <w:lsdException w:name="line number" w:semiHidden="1" w:unhideWhenUsed="1"/>
-    <w:lsdException w:name="page number" w:semiHidden="1" w:unhideWhenUsed="1"/>
-    <w:lsdException w:name="endnote reference" w:semiHidden="1" w:unhideWhenUsed="1"/>
-    <w:lsdException w:name="endnote text" w:semiHidden="1" w:unhideWhenUsed="1"/>
-    <w:lsdException w:name="table of authorities" w:semiHidden="1" w:unhideWhenUsed="1"/>
-    <w:lsdException w:name="macro" w:semiHidden="1" w:unhideWhenUsed="1"/>
-    <w:lsdException w:name="toa heading" w:semiHidden="1" w:unhideWhenUsed="1"/>
-    <w:lsdException w:name="List" w:semiHidden="1" w:unhideWhenUsed="1"/>
-    <w:lsdException w:name="List Bullet" w:semiHidden="1" w:unhideWhenUsed="1"/>
-    <w:lsdException w:name="List Number" w:semiHidden="1" w:unhideWhenUsed="1"/>
-    <w:lsdException w:name="List 2" w:semiHidden="1" w:unhideWhenUsed="1"/>
-    <w:lsdException w:name="List 3" w:semiHidden="1" w:unhideWhenUsed="1"/>
-    <w:lsdException w:name="List 4" w:semiHidden="1" w:unhideWhenUsed="1"/>
-    <w:lsdException w:name="List 5" w:semiHidden="1" w:unhideWhenUsed="1"/>
-    <w:lsdException w:name="List Bullet 2" w:semiHidden="1" w:unhideWhenUsed="1"/>
-    <w:lsdException w:name="List Bullet 3" w:semiHidden="1" w:unhideWhenUsed="1"/>
-    <w:lsdException w:name="List Bullet 4" w:semiHidden="1" w:unhideWhenUsed="1"/>
-    <w:lsdException w:name="List Bullet 5" w:semiHidden="1" w:unhideWhenUsed="1"/>
-    <w:lsdException w:name="List Number 2" w:semiHidden="1" w:unhideWhenUsed="1"/>
-    <w:lsdException w:name="List Number 3" w:semiHidden="1" w:unhideWhenUsed="1"/>
-    <w:lsdException w:name="List Number 4" w:semiHidden="1" w:unhideWhenUsed="1"/>
-    <w:lsdException w:name="List Number 5" w:semiHidden="1" w:unhideWhenUsed="1"/>
-    <w:lsdException w:name="Title" w:uiPriority="10" w:qFormat="1"/>
-    <w:lsdException w:name="Closing" w:semiHidden="1" w:unhideWhenUsed="1"/>
-    <w:lsdException w:name="Signature" w:semiHidden="1" w:unhideWhenUsed="1"/>
-    <w:lsdException w:name="Default Paragraph Font" w:semiHidden="1" w:uiPriority="1" w:unhideWhenUsed="1"/>
-    <w:lsdException w:name="Body Text" w:semiHidden="1" w:unhideWhenUsed="1"/>
-    <w:lsdException w:name="Body Text Indent" w:semiHidden="1" w:unhideWhenUsed="1"/>
-    <w:lsdException w:name="List Continue" w:semiHidden="1" w:unhideWhenUsed="1"/>
-    <w:lsdException w:name="List Continue 2" w:semiHidden="1" w:unhideWhenUsed="1"/>
-    <w:lsdException w:name="List Continue 3" w:semiHidden="1" w:unhideWhenUsed="1"/>
-    <w:lsdException w:name="List Continue 4" w:semiHidden="1" w:unhideWhenUsed="1"/>
-    <w:lsdException w:name="List Continue 5" w:semiHidden="1" w:unhideWhenUsed="1"/>
-    <w:lsdException w:name="Message Header" w:semiHidden="1" w:unhideWhenUsed="1"/>
-    <w:lsdException w:name="Subtitle" w:uiPriority="11" w:qFormat="1"/>
-    <w:lsdException w:name="Salutation" w:semiHidden="1" w:unhideWhenUsed="1"/>
-    <w:lsdException w:name="Date" w:semiHidden="1" w:unhideWhenUsed="1"/>
-    <w:lsdException w:name="Body Text First Indent" w:semiHidden="1" w:unhideWhenUsed="1"/>
-    <w:lsdException w:name="Body Text First Indent 2" w:semiHidden="1" w:unhideWhenUsed="1"/>
-    <w:lsdException w:name="Note Heading" w:semiHidden="1" w:unhideWhenUsed="1"/>
-    <w:lsdException w:name="Body Text 2" w:semiHidden="1" w:unhideWhenUsed="1"/>
-    <w:lsdException w:name="Body Text 3" w:semiHidden="1" w:unhideWhenUsed="1"/>
-    <w:lsdException w:name="Body Text Indent 2" w:semiHidden="1" w:unhideWhenUsed="1"/>
-    <w:lsdException w:name="Body Text Indent 3" w:semiHidden="1" w:unhideWhenUsed="1"/>
-    <w:lsdException w:name="Block Text" w:semiHidden="1" w:unhideWhenUsed="1"/>
-    <w:lsdException w:name="Hyperlink" w:semiHidden="1" w:unhideWhenUsed="1"/>
-    <w:lsdException w:name="FollowedHyperlink" w:semiHidden="1" w:unhideWhenUsed="1"/>
-    <w:lsdException w:name="Strong" w:uiPriority="22" w:qFormat="1"/>
-    <w:lsdException w:name="Emphasis" w:uiPriority="20" w:qFormat="1"/>
-    <w:lsdException w:name="Document Map" w:semiHidden="1" w:unhideWhenUsed="1"/>
-    <w:lsdException w:name="Plain Text" w:semiHidden="1" w:unhideWhenUsed="1"/>
-    <w:lsdException w:name="E-mail Signature" w:semiHidden="1" w:unhideWhenUsed="1"/>
-    <w:lsdException w:name="HTML Top of Form" w:semiHidden="1" w:unhideWhenUsed="1"/>
-    <w:lsdException w:name="HTML Bottom of Form" w:semiHidden="1" w:unhideWhenUsed="1"/>
-    <w:lsdException w:name="Normal (Web)" w:semiHidden="1" w:unhideWhenUsed="1"/>
-    <w:lsdException w:name="HTML Acronym" w:semiHidden="1" w:unhideWhenUsed="1"/>
-    <w:lsdException w:name="HTML Address" w:semiHidden="1" w:unhideWhenUsed="1"/>
-    <w:lsdException w:name="HTML Cite" w:semiHidden="1" w:unhideWhenUsed="1"/>
-    <w:lsdException w:name="HTML Code" w:semiHidden="1" w:unhideWhenUsed="1"/>
-    <w:lsdException w:name="HTML Definition" w:semiHidden="1" w:unhideWhenUsed="1"/>
-    <w:lsdException w:name="HTML Keyboard" w:semiHidden="1" w:unhideWhenUsed="1"/>
-    <w:lsdException w:name="HTML Preformatted" w:semiHidden="1" w:unhideWhenUsed="1"/>
-    <w:lsdException w:name="HTML Sample" w:semiHidden="1" w:unhideWhenUsed="1"/>
-    <w:lsdException w:name="HTML Typewriter" w:semiHidden="1" w:unhideWhenUsed="1"/>
-    <w:lsdException w:name="HTML Variable" w:semiHidden="1" w:unhideWhenUsed="1"/>
-    <w:lsdException w:name="Normal Table" w:semiHidden="1" w:unhideWhenUsed="1"/>
-    <w:lsdException w:name="annotation subject" w:semiHidden="1" w:unhideWhenUsed="1"/>
-    <w:lsdException w:name="No List" w:semiHidden="1" w:unhideWhenUsed="1"/>
-    <w:lsdException w:name="Outline List 1" w:semiHidden="1" w:unhideWhenUsed="1"/>
-    <w:lsdException w:name="Outline List 2" w:semiHidden="1" w:unhideWhenUsed="1"/>
-    <w:lsdException w:name="Outline List 3" w:semiHidden="1" w:unhideWhenUsed="1"/>
-    <w:lsdException w:name="Table Simple 1" w:semiHidden="1" w:unhideWhenUsed="1"/>
-    <w:lsdException w:name="Table Simple 2" w:semiHidden="1" w:unhideWhenUsed="1"/>
-    <w:lsdException w:name="Table Simple 3" w:semiHidden="1" w:unhideWhenUsed="1"/>
-    <w:lsdException w:name="Table Classic 1" w:semiHidden="1" w:unhideWhenUsed="1"/>
-    <w:lsdException w:name="Table Classic 2" w:semiHidden="1" w:unhideWhenUsed="1"/>
-    <w:lsdException w:name="Table Classic 3" w:semiHidden="1" w:unhideWhenUsed="1"/>
-    <w:lsdException w:name="Table Classic 4" w:semiHidden="1" w:unhideWhenUsed="1"/>
-    <w:lsdException w:name="Table Colorful 1" w:semiHidden="1" w:unhideWhenUsed="1"/>
-    <w:lsdException w:name="Table Colorful 2" w:semiHidden="1" w:unhideWhenUsed="1"/>
-    <w:lsdException w:name="Table Colorful 3" w:semiHidden="1" w:unhideWhenUsed="1"/>
-    <w:lsdException w:name="Table Columns 1" w:semiHidden="1" w:unhideWhenUsed="1"/>
-    <w:lsdException w:name="Table Columns 2" w:semiHidden="1" w:unhideWhenUsed="1"/>
-    <w:lsdException w:name="Table Columns 3" w:semiHidden="1" w:unhideWhenUsed="1"/>
-    <w:lsdException w:name="Table Columns 4" w:semiHidden="1" w:unhideWhenUsed="1"/>
-    <w:lsdException w:name="Table Columns 5" w:semiHidden="1" w:unhideWhenUsed="1"/>
-    <w:lsdException w:name="Table Grid 1" w:semiHidden="1" w:unhideWhenUsed="1"/>
-    <w:lsdException w:name="Table Grid 2" w:semiHidden="1" w:unhideWhenUsed="1"/>
-    <w:lsdException w:name="Table Grid 3" w:semiHidden="1" w:unhideWhenUsed="1"/>
-    <w:lsdException w:name="Table Grid 4" w:semiHidden="1" w:unhideWhenUsed="1"/>
-    <w:lsdException w:name="Table Grid 5" w:semiHidden="1" w:unhideWhenUsed="1"/>
-    <w:lsdException w:name="Table Grid 6" w:semiHidden="1" w:unhideWhenUsed="1"/>
-    <w:lsdException w:name="Table Grid 7" w:semiHidden="1" w:unhideWhenUsed="1"/>
-    <w:lsdException w:name="Table Grid 8" w:semiHidden="1" w:unhideWhenUsed="1"/>
-    <w:lsdException w:name="Table List 1" w:semiHidden="1" w:unhideWhenUsed="1"/>
-    <w:lsdException w:name="Table List 2" w:semiHidden="1" w:unhideWhenUsed="1"/>
-    <w:lsdException w:name="Table List 3" w:semiHidden="1" w:unhideWhenUsed="1"/>
-    <w:lsdException w:name="Table List 4" w:semiHidden="1" w:unhideWhenUsed="1"/>
-    <w:lsdException w:name="Table List 5" w:semiHidden="1" w:unhideWhenUsed="1"/>
-    <w:lsdException w:name="Table List 6" w:semiHidden="1" w:unhideWhenUsed="1"/>
-    <w:lsdException w:name="Table List 7" w:semiHidden="1" w:unhideWhenUsed="1"/>
-    <w:lsdException w:name="Table List 8" w:semiHidden="1" w:unhideWhenUsed="1"/>
-    <w:lsdException w:name="Table 3D effects 1" w:semiHidden="1" w:unhideWhenUsed="1"/>
-    <w:lsdException w:name="Table 3D effects 2" w:semiHidden="1" w:unhideWhenUsed="1"/>
-    <w:lsdException w:name="Table 3D effects 3" w:semiHidden="1" w:unhideWhenUsed="1"/>
-    <w:lsdException w:name="Table Contemporary" w:semiHidden="1" w:unhideWhenUsed="1"/>
-    <w:lsdException w:name="Table Elegant" w:semiHidden="1" w:unhideWhenUsed="1"/>
-    <w:lsdException w:name="Table Professional" w:semiHidden="1" w:unhideWhenUsed="1"/>
-    <w:lsdException w:name="Table Subtle 1" w:semiHidden="1" w:unhideWhenUsed="1"/>
-    <w:lsdException w:name="Table Subtle 2" w:semiHidden="1" w:unhideWhenUsed="1"/>
-    <w:lsdException w:name="Table Web 1" w:semiHidden="1" w:unhideWhenUsed="1"/>
-    <w:lsdException w:name="Table Web 2" w:semiHidden="1" w:unhideWhenUsed="1"/>
-    <w:lsdException w:name="Table Web 3" w:semiHidden="1" w:unhideWhenUsed="1"/>
-    <w:lsdException w:name="Balloon Text" w:semiHidden="1" w:unhideWhenUsed="1"/>
-    <w:lsdException w:name="Table Grid" w:uiPriority="39"/>
-    <w:lsdException w:name="Table Theme" w:semiHidden="1" w:unhideWhenUsed="1"/>
-    <w:lsdException w:name="Placeholder Text" w:semiHidden="1"/>
-    <w:lsdException w:name="No Spacing" w:uiPriority="1" w:qFormat="1"/>
-    <w:lsdException w:name="Light Shading" w:uiPriority="60"/>
-    <w:lsdException w:name="Light List" w:uiPriority="61"/>
-    <w:lsdException w:name="Light Grid" w:uiPriority="62"/>
-    <w:lsdException w:name="Medium Shading 1" w:uiPriority="63"/>
-    <w:lsdException w:name="Medium Shading 2" w:uiPriority="64"/>
-    <w:lsdException w:name="Medium List 1" w:uiPriority="65"/>
-    <w:lsdException w:name="Medium List 2" w:uiPriority="66"/>
-    <w:lsdException w:name="Medium Grid 1" w:uiPriority="67"/>
-    <w:lsdException w:name="Medium Grid 2" w:uiPriority="68"/>
-    <w:lsdException w:name="Medium Grid 3" w:uiPriority="69"/>
-    <w:lsdException w:name="Dark List" w:uiPriority="70"/>
-    <w:lsdException w:name="Colorful Shading" w:uiPriority="71"/>
-    <w:lsdException w:name="Colorful List" w:uiPriority="72"/>
-    <w:lsdException w:name="Colorful Grid" w:uiPriority="73"/>
-    <w:lsdException w:name="Light Shading Accent 1" w:uiPriority="60"/>
-    <w:lsdException w:name="Light List Accent 1" w:uiPriority="61"/>
-    <w:lsdException w:name="Light Grid Accent 1" w:uiPriority="62"/>
-    <w:lsdException w:name="Medium Shading 1 Accent 1" w:uiPriority="63"/>
-    <w:lsdException w:name="Medium Shading 2 Accent 1" w:uiPriority="64"/>
-    <w:lsdException w:name="Medium List 1 Accent 1" w:uiPriority="65"/>
-    <w:lsdException w:name="Revision" w:semiHidden="1"/>
-    <w:lsdException w:name="List Paragraph" w:uiPriority="34" w:qFormat="1"/>
-    <w:lsdException w:name="Quote" w:uiPriority="29" w:qFormat="1"/>
-    <w:lsdException w:name="Intense Quote" w:uiPriority="30" w:qFormat="1"/>
-    <w:lsdException w:name="Medium List 2 Accent 1" w:uiPriority="66"/>
-    <w:lsdException w:name="Medium Grid 1 Accent 1" w:uiPriority="67"/>
-    <w:lsdException w:name="Medium Grid 2 Accent 1" w:uiPriority="68"/>
-    <w:lsdException w:name="Medium Grid 3 Accent 1" w:uiPriority="69"/>
-    <w:lsdException w:name="Dark List Accent 1" w:uiPriority="70"/>
-    <w:lsdException w:name="Colorful Shading Accent 1" w:uiPriority="71"/>
-    <w:lsdException w:name="Colorful List Accent 1" w:uiPriority="72"/>
-    <w:lsdException w:name="Colorful Grid Accent 1" w:uiPriority="73"/>
-    <w:lsdException w:name="Light Shading Accent 2" w:uiPriority="60"/>
-    <w:lsdException w:name="Light List Accent 2" w:uiPriority="61"/>
-    <w:lsdException w:name="Light Grid Accent 2" w:uiPriority="62"/>
-    <w:lsdException w:name="Medium Shading 1 Accent 2" w:uiPriority="63"/>
-    <w:lsdException w:name="Medium Shading 2 Accent 2" w:uiPriority="64"/>
-    <w:lsdException w:name="Medium List 1 Accent 2" w:uiPriority="65"/>
-    <w:lsdException w:name="Medium List 2 Accent 2" w:uiPriority="66"/>
-    <w:lsdException w:name="Medium Grid 1 Accent 2" w:uiPriority="67"/>
-    <w:lsdException w:name="Medium Grid 2 Accent 2" w:uiPriority="68"/>
-    <w:lsdException w:name="Medium Grid 3 Accent 2" w:uiPriority="69"/>
-    <w:lsdException w:name="Dark List Accent 2" w:uiPriority="70"/>
-    <w:lsdException w:name="Colorful Shading Accent 2" w:uiPriority="71"/>
-    <w:lsdException w:name="Colorful List Accent 2" w:uiPriority="72"/>
-    <w:lsdException w:name="Colorful Grid Accent 2" w:uiPriority="73"/>
-    <w:lsdException w:name="Light Shading Accent 3" w:uiPriority="60"/>
-    <w:lsdException w:name="Light List Accent 3" w:uiPriority="61"/>
-    <w:lsdException w:name="Light Grid Accent 3" w:uiPriority="62"/>
-    <w:lsdException w:name="Medium Shading 1 Accent 3" w:uiPriority="63"/>
-    <w:lsdException w:name="Medium Shading 2 Accent 3" w:uiPriority="64"/>
-    <w:lsdException w:name="Medium List 1 Accent 3" w:uiPriority="65"/>
-    <w:lsdException w:name="Medium List 2 Accent 3" w:uiPriority="66"/>
-    <w:lsdException w:name="Medium Grid 1 Accent 3" w:uiPriority="67"/>
-    <w:lsdException w:name="Medium Grid 2 Accent 3" w:uiPriority="68"/>
-    <w:lsdException w:name="Medium Grid 3 Accent 3" w:uiPriority="69"/>
-    <w:lsdException w:name="Dark List Accent 3" w:uiPriority="70"/>
-    <w:lsdException w:name="Colorful Shading Accent 3" w:uiPriority="71"/>
-    <w:lsdException w:name="Colorful List Accent 3" w:uiPriority="72"/>
-    <w:lsdException w:name="Colorful Grid Accent 3" w:uiPriority="73"/>
-    <w:lsdException w:name="Light Shading Accent 4" w:uiPriority="60"/>
-    <w:lsdException w:name="Light List Accent 4" w:uiPriority="61"/>
-    <w:lsdException w:name="Light Grid Accent 4" w:uiPriority="62"/>
-    <w:lsdException w:name="Medium Shading 1 Accent 4" w:uiPriority="63"/>
-    <w:lsdException w:name="Medium Shading 2 Accent 4" w:uiPriority="64"/>
-    <w:lsdException w:name="Medium List 1 Accent 4" w:uiPriority="65"/>
-    <w:lsdException w:name="Medium List 2 Accent 4" w:uiPriority="66"/>
-    <w:lsdException w:name="Medium Grid 1 Accent 4" w:uiPriority="67"/>
-    <w:lsdException w:name="Medium Grid 2 Accent 4" w:uiPriority="68"/>
-    <w:lsdException w:name="Medium Grid 3 Accent 4" w:uiPriority="69"/>
-    <w:lsdException w:name="Dark List Accent 4" w:uiPriority="70"/>
-    <w:lsdException w:name="Colorful Shading Accent 4" w:uiPriority="71"/>
-    <w:lsdException w:name="Colorful List Accent 4" w:uiPriority="72"/>
-    <w:lsdException w:name="Colorful Grid Accent 4" w:uiPriority="73"/>
-    <w:lsdException w:name="Light Shading Accent 5" w:uiPriority="60"/>
-    <w:lsdException w:name="Light List Accent 5" w:uiPriority="61"/>
-    <w:lsdException w:name="Light Grid Accent 5" w:uiPriority="62"/>
-    <w:lsdException w:name="Medium Shading 1 Accent 5" w:uiPriority="63"/>
-    <w:lsdException w:name="Medium Shading 2 Accent 5" w:uiPriority="64"/>
-    <w:lsdException w:name="Medium List 1 Accent 5" w:uiPriority="65"/>
-    <w:lsdException w:name="Medium List 2 Accent 5" w:uiPriority="66"/>
-    <w:lsdException w:name="Medium Grid 1 Accent 5" w:uiPriority="67"/>
-    <w:lsdException w:name="Medium Grid 2 Accent 5" w:uiPriority="68"/>
-    <w:lsdException w:name="Medium Grid 3 Accent 5" w:uiPriority="69"/>
-    <w:lsdException w:name="Dark List Accent 5" w:uiPriority="70"/>
-    <w:lsdException w:name="Colorful Shading Accent 5" w:uiPriority="71"/>
-    <w:lsdException w:name="Colorful List Accent 5" w:uiPriority="72"/>
-    <w:lsdException w:name="Colorful Grid Accent 5" w:uiPriority="73"/>
-    <w:lsdException w:name="Light Shading Accent 6" w:uiPriority="60"/>
-    <w:lsdException w:name="Light List Accent 6" w:uiPriority="61"/>
-    <w:lsdException w:name="Light Grid Accent 6" w:uiPriority="62"/>
-    <w:lsdException w:name="Medium Shading 1 Accent 6" w:uiPriority="63"/>
-    <w:lsdException w:name="Medium Shading 2 Accent 6" w:uiPriority="64"/>
-    <w:lsdException w:name="Medium List 1 Accent 6" w:uiPriority="65"/>
-    <w:lsdException w:name="Medium List 2 Accent 6" w:uiPriority="66"/>
-    <w:lsdException w:name="Medium Grid 1 Accent 6" w:uiPriority="67"/>
-    <w:lsdException w:name="Medium Grid 2 Accent 6" w:uiPriority="68"/>
-    <w:lsdException w:name="Medium Grid 3 Accent 6" w:uiPriority="69"/>
-    <w:lsdException w:name="Dark List Accent 6" w:uiPriority="70"/>
-    <w:lsdException w:name="Colorful Shading Accent 6" w:uiPriority="71"/>
-    <w:lsdException w:name="Colorful List Accent 6" w:uiPriority="72"/>
-    <w:lsdException w:name="Colorful Grid Accent 6" w:uiPriority="73"/>
-    <w:lsdException w:name="Subtle Emphasis" w:uiPriority="19" w:qFormat="1"/>
-    <w:lsdException w:name="Intense Emphasis" w:uiPriority="21" w:qFormat="1"/>
-    <w:lsdException w:name="Subtle Reference" w:uiPriority="31" w:qFormat="1"/>
-    <w:lsdException w:name="Intense Reference" w:uiPriority="32" w:qFormat="1"/>
-    <w:lsdException w:name="Book Title" w:uiPriority="33" w:qFormat="1"/>
-    <w:lsdException w:name="Bibliography" w:semiHidden="1" w:uiPriority="37" w:unhideWhenUsed="1"/>
-    <w:lsdException w:name="TOC Heading" w:semiHidden="1" w:uiPriority="39" w:unhideWhenUsed="1" w:qFormat="1"/>
-    <w:lsdException w:name="Plain Table 1" w:uiPriority="41"/>
-    <w:lsdException w:name="Plain Table 2" w:uiPriority="42"/>
-    <w:lsdException w:name="Plain Table 3" w:uiPriority="43"/>
-    <w:lsdException w:name="Plain Table 4" w:uiPriority="44"/>
-    <w:lsdException w:name="Plain Table 5" w:uiPriority="45"/>
-    <w:lsdException w:name="Grid Table Light" w:uiPriority="40"/>
-    <w:lsdException w:name="Grid Table 1 Light" w:uiPriority="46"/>
-    <w:lsdException w:name="Grid Table 2" w:uiPriority="47"/>
-    <w:lsdException w:name="Grid Table 3" w:uiPriority="48"/>
-    <w:lsdException w:name="Grid Table 4" w:uiPriority="49"/>
-    <w:lsdException w:name="Grid Table 5 Dark" w:uiPriority="50"/>
-    <w:lsdException w:name="Grid Table 6 Colorful" w:uiPriority="51"/>
-    <w:lsdException w:name="Grid Table 7 Colorful" w:uiPriority="52"/>
-    <w:lsdException w:name="Grid Table 1 Light Accent 1" w:uiPriority="46"/>
-    <w:lsdException w:name="Grid Table 2 Accent 1" w:uiPriority="47"/>
-    <w:lsdException w:name="Grid Table 3 Accent 1" w:uiPriority="48"/>
-    <w:lsdException w:name="Grid Table 4 Accent 1" w:uiPriority="49"/>
-    <w:lsdException w:name="Grid Table 5 Dark Accent 1" w:uiPriority="50"/>
-    <w:lsdException w:name="Grid Table 6 Colorful Accent 1" w:uiPriority="51"/>
-    <w:lsdException w:name="Grid Table 7 Colorful Accent 1" w:uiPriority="52"/>
-    <w:lsdException w:name="Grid Table 1 Light Accent 2" w:uiPriority="46"/>
-    <w:lsdException w:name="Grid Table 2 Accent 2" w:uiPriority="47"/>
-    <w:lsdException w:name="Grid Table 3 Accent 2" w:uiPriority="48"/>
-    <w:lsdException w:name="Grid Table 4 Accent 2" w:uiPriority="49"/>
-    <w:lsdException w:name="Grid Table 5 Dark Accent 2" w:uiPriority="50"/>
-    <w:lsdException w:name="Grid Table 6 Colorful Accent 2" w:uiPriority="51"/>
-    <w:lsdException w:name="Grid Table 7 Colorful Accent 2" w:uiPriority="52"/>
-    <w:lsdException w:name="Grid Table 1 Light Accent 3" w:uiPriority="46"/>
-    <w:lsdException w:name="Grid Table 2 Accent 3" w:uiPriority="47"/>
-    <w:lsdException w:name="Grid Table 3 Accent 3" w:uiPriority="48"/>
-    <w:lsdException w:name="Grid Table 4 Accent 3" w:uiPriority="49"/>
-    <w:lsdException w:name="Grid Table 5 Dark Accent 3" w:uiPriority="50"/>
-    <w:lsdException w:name="Grid Table 6 Colorful Accent 3" w:uiPriority="51"/>
-    <w:lsdException w:name="Grid Table 7 Colorful Accent 3" w:uiPriority="52"/>
-    <w:lsdException w:name="Grid Table 1 Light Accent 4" w:uiPriority="46"/>
-    <w:lsdException w:name="Grid Table 2 Accent 4" w:uiPriority="47"/>
-    <w:lsdException w:name="Grid Table 3 Accent 4" w:uiPriority="48"/>
-    <w:lsdException w:name="Grid Table 4 Accent 4" w:uiPriority="49"/>
-    <w:lsdException w:name="Grid Table 5 Dark Accent 4" w:uiPriority="50"/>
-    <w:lsdException w:name="Grid Table 6 Colorful Accent 4" w:uiPriority="51"/>
-    <w:lsdException w:name="Grid Table 7 Colorful Accent 4" w:uiPriority="52"/>
-    <w:lsdException w:name="Grid Table 1 Light Accent 5" w:uiPriority="46"/>
-    <w:lsdException w:name="Grid Table 2 Accent 5" w:uiPriority="47"/>
-    <w:lsdException w:name="Grid Table 3 Accent 5" w:uiPriority="48"/>
-    <w:lsdException w:name="Grid Table 4 Accent 5" w:uiPriority="49"/>
-    <w:lsdException w:name="Grid Table 5 Dark Accent 5" w:uiPriority="50"/>
-    <w:lsdException w:name="Grid Table 6 Colorful Accent 5" w:uiPriority="51"/>
-    <w:lsdException w:name="Grid Table 7 Colorful Accent 5" w:uiPriority="52"/>
-    <w:lsdException w:name="Grid Table 1 Light Accent 6" w:uiPriority="46"/>
-    <w:lsdException w:name="Grid Table 2 Accent 6" w:uiPriority="47"/>
-    <w:lsdException w:name="Grid Table 3 Accent 6" w:uiPriority="48"/>
-    <w:lsdException w:name="Grid Table 4 Accent 6" w:uiPriority="49"/>
-    <w:lsdException w:name="Grid Table 5 Dark Accent 6" w:uiPriority="50"/>
-    <w:lsdException w:name="Grid Table 6 Colorful Accent 6" w:uiPriority="51"/>
-    <w:lsdException w:name="Grid Table 7 Colorful Accent 6" w:uiPriority="52"/>
-    <w:lsdException w:name="List Table 1 Light" w:uiPriority="46"/>
-    <w:lsdException w:name="List Table 2" w:uiPriority="47"/>
-    <w:lsdException w:name="List Table 3" w:uiPriority="48"/>
-    <w:lsdException w:name="List Table 4" w:uiPriority="49"/>
-    <w:lsdException w:name="List Table 5 Dark" w:uiPriority="50"/>
-    <w:lsdException w:name="List Table 6 Colorful" w:uiPriority="51"/>
-    <w:lsdException w:name="List Table 7 Colorful" w:uiPriority="52"/>
-    <w:lsdException w:name="List Table 1 Light Accent 1" w:uiPriority="46"/>
-    <w:lsdException w:name="List Table 2 Accent 1" w:uiPriority="47"/>
-    <w:lsdException w:name="List Table 3 Accent 1" w:uiPriority="48"/>
-    <w:lsdException w:name="List Table 4 Accent 1" w:uiPriority="49"/>
-    <w:lsdException w:name="List Table 5 Dark Accent 1" w:uiPriority="50"/>
-    <w:lsdException w:name="List Table 6 Colorful Accent 1" w:uiPriority="51"/>
-    <w:lsdException w:name="List Table 7 Colorful Accent 1" w:uiPriority="52"/>
-    <w:lsdException w:name="List Table 1 Light Accent 2" w:uiPriority="46"/>
-    <w:lsdException w:name="List Table 2 Accent 2" w:uiPriority="47"/>
-    <w:lsdException w:name="List Table 3 Accent 2" w:uiPriority="48"/>
-    <w:lsdException w:name="List Table 4 Accent 2" w:uiPriority="49"/>
-    <w:lsdException w:name="List Table 5 Dark Accent 2" w:uiPriority="50"/>
-    <w:lsdException w:name="List Table 6 Colorful Accent 2" w:uiPriority="51"/>
-    <w:lsdException w:name="List Table 7 Colorful Accent 2" w:uiPriority="52"/>
-    <w:lsdException w:name="List Table 1 Light Accent 3" w:uiPriority="46"/>
-    <w:lsdException w:name="List Table 2 Accent 3" w:uiPriority="47"/>
-    <w:lsdException w:name="List Table 3 Accent 3" w:uiPriority="48"/>
-    <w:lsdException w:name="List Table 4 Accent 3" w:uiPriority="49"/>
-    <w:lsdException w:name="List Table 5 Dark Accent 3" w:uiPriority="50"/>
-    <w:lsdException w:name="List Table 6 Colorful Accent 3" w:uiPriority="51"/>
-    <w:lsdException w:name="List Table 7 Colorful Accent 3" w:uiPriority="52"/>
-    <w:lsdException w:name="List Table 1 Light Accent 4" w:uiPriority="46"/>
-    <w:lsdException w:name="List Table 2 Accent 4" w:uiPriority="47"/>
-    <w:lsdException w:name="List Table 3 Accent 4" w:uiPriority="48"/>
-    <w:lsdException w:name="List Table 4 Accent 4" w:uiPriority="49"/>
-    <w:lsdException w:name="List Table 5 Dark Accent 4" w:uiPriority="50"/>
-    <w:lsdException w:name="List Table 6 Colorful Accent 4" w:uiPriority="51"/>
-    <w:lsdException w:name="List Table 7 Colorful Accent 4" w:uiPriority="52"/>
-    <w:lsdException w:name="List Table 1 Light Accent 5" w:uiPriority="46"/>
-    <w:lsdException w:name="List Table 2 Accent 5" w:uiPriority="47"/>
-    <w:lsdException w:name="List Table 3 Accent 5" w:uiPriority="48"/>
-    <w:lsdException w:name="List Table 4 Accent 5" w:uiPriority="49"/>
-    <w:lsdException w:name="List Table 5 Dark Accent 5" w:uiPriority="50"/>
-    <w:lsdException w:name="List Table 6 Colorful Accent 5" w:uiPriority="51"/>
-    <w:lsdException w:name="List Table 7 Colorful Accent 5" w:uiPriority="52"/>
-    <w:lsdException w:name="List Table 1 Light Accent 6" w:uiPriority="46"/>
-    <w:lsdException w:name="List Table 2 Accent 6" w:uiPriority="47"/>
-    <w:lsdException w:name="List Table 3 Accent 6" w:uiPriority="48"/>
-    <w:lsdException w:name="List Table 4 Accent 6" w:uiPriority="49"/>
-    <w:lsdException w:name="List Table 5 Dark Accent 6" w:uiPriority="50"/>
-    <w:lsdException w:name="List Table 6 Colorful Accent 6" w:uiPriority="51"/>
-    <w:lsdException w:name="List Table 7 Colorful Accent 6" w:uiPriority="52"/>
-    <w:lsdException w:name="Mention" w:semiHidden="1" w:unhideWhenUsed="1"/>
-    <w:lsdException w:name="Smart Hyperlink" w:semiHidden="1" w:unhideWhenUsed="1"/>
-    <w:lsdException w:name="Hashtag" w:semiHidden="1" w:unhideWhenUsed="1"/>
-    <w:lsdException w:name="Unresolved Mention" w:semiHidden="1" w:unhideWhenUsed="1"/>
-    <w:lsdException w:name="Smart Link" w:semiHidden="1" w:unhideWhenUsed="1"/>
+  <w:latentStyles w:defLockedState="0" w:defUIPriority="99" w:defSemiHidden="1" w:defUnhideWhenUsed="1" w:defQFormat="0" w:count="267">
+    <w:lsdException w:name="Normal" w:semiHidden="0" w:uiPriority="0" w:unhideWhenUsed="0" w:qFormat="1"/>
+    <w:lsdException w:name="heading 1" w:semiHidden="0" w:uiPriority="9" w:unhideWhenUsed="0" w:qFormat="1"/>
+    <w:lsdException w:name="heading 2" w:uiPriority="9" w:qFormat="1"/>
+    <w:lsdException w:name="heading 3" w:uiPriority="9" w:qFormat="1"/>
+    <w:lsdException w:name="heading 4" w:uiPriority="9" w:qFormat="1"/>
+    <w:lsdException w:name="heading 5" w:uiPriority="9" w:qFormat="1"/>
+    <w:lsdException w:name="heading 6" w:uiPriority="9" w:qFormat="1"/>
+    <w:lsdException w:name="heading 7" w:uiPriority="9" w:qFormat="1"/>
+    <w:lsdException w:name="heading 8" w:uiPriority="9" w:qFormat="1"/>
+    <w:lsdException w:name="heading 9" w:uiPriority="9" w:qFormat="1"/>
+    <w:lsdException w:name="toc 1" w:uiPriority="39"/>
+    <w:lsdException w:name="toc 2" w:uiPriority="39"/>
+    <w:lsdException w:name="toc 3" w:uiPriority="39"/>
+    <w:lsdException w:name="toc 4" w:uiPriority="39"/>
+    <w:lsdException w:name="toc 5" w:uiPriority="39"/>
+    <w:lsdException w:name="toc 6" w:uiPriority="39"/>
+    <w:lsdException w:name="toc 7" w:uiPriority="39"/>
+    <w:lsdException w:name="toc 8" w:uiPriority="39"/>
+    <w:lsdException w:name="toc 9" w:uiPriority="39"/>
+    <w:lsdException w:name="caption" w:uiPriority="35" w:qFormat="1"/>
+    <w:lsdException w:name="Title" w:semiHidden="0" w:uiPriority="10" w:unhideWhenUsed="0" w:qFormat="1"/>
+    <w:lsdException w:name="Default Paragraph Font" w:uiPriority="1"/>
+    <w:lsdException w:name="Subtitle" w:semiHidden="0" w:uiPriority="11" w:unhideWhenUsed="0" w:qFormat="1"/>
+    <w:lsdException w:name="Strong" w:semiHidden="0" w:uiPriority="22" w:unhideWhenUsed="0" w:qFormat="1"/>
+    <w:lsdException w:name="Emphasis" w:semiHidden="0" w:uiPriority="20" w:unhideWhenUsed="0" w:qFormat="1"/>
+    <w:lsdException w:name="Table Grid" w:semiHidden="0" w:uiPriority="39" w:unhideWhenUsed="0"/>
+    <w:lsdException w:name="Placeholder Text" w:unhideWhenUsed="0"/>
+    <w:lsdException w:name="No Spacing" w:semiHidden="0" w:uiPriority="1" w:unhideWhenUsed="0" w:qFormat="1"/>
+    <w:lsdException w:name="Light Shading" w:semiHidden="0" w:uiPriority="60" w:unhideWhenUsed="0"/>
+    <w:lsdException w:name="Light List" w:semiHidden="0" w:uiPriority="61" w:unhideWhenUsed="0"/>
+    <w:lsdException w:name="Light Grid" w:semiHidden="0" w:uiPriority="62" w:unhideWhenUsed="0"/>
+    <w:lsdException w:name="Medium Shading 1" w:semiHidden="0" w:uiPriority="63" w:unhideWhenUsed="0"/>
+    <w:lsdException w:name="Medium Shading 2" w:semiHidden="0" w:uiPriority="64" w:unhideWhenUsed="0"/>
+    <w:lsdException w:name="Medium List 1" w:semiHidden="0" w:uiPriority="65" w:unhideWhenUsed="0"/>
+    <w:lsdException w:name="Medium List 2" w:semiHidden="0" w:uiPriority="66" w:unhideWhenUsed="0"/>
+    <w:lsdException w:name="Medium Grid 1" w:semiHidden="0" w:uiPriority="67" w:unhideWhenUsed="0"/>
+    <w:lsdException w:name="Medium Grid 2" w:semiHidden="0" w:uiPriority="68" w:unhideWhenUsed="0"/>
+    <w:lsdException w:name="Medium Grid 3" w:semiHidden="0" w:uiPriority="69" w:unhideWhenUsed="0"/>
+    <w:lsdException w:name="Dark List" w:semiHidden="0" w:uiPriority="70" w:unhideWhenUsed="0"/>
+    <w:lsdException w:name="Colorful Shading" w:semiHidden="0" w:uiPriority="71" w:unhideWhenUsed="0"/>
+    <w:lsdException w:name="Colorful List" w:semiHidden="0" w:uiPriority="72" w:unhideWhenUsed="0"/>
+    <w:lsdException w:name="Colorful Grid" w:semiHidden="0" w:uiPriority="73" w:unhideWhenUsed="0"/>
+    <w:lsdException w:name="Light Shading Accent 1" w:semiHidden="0" w:uiPriority="60" w:unhideWhenUsed="0"/>
+    <w:lsdException w:name="Light List Accent 1" w:semiHidden="0" w:uiPriority="61" w:unhideWhenUsed="0"/>
+    <w:lsdException w:name="Light Grid Accent 1" w:semiHidden="0" w:uiPriority="62" w:unhideWhenUsed="0"/>
+    <w:lsdException w:name="Medium Shading 1 Accent 1" w:semiHidden="0" w:uiPriority="63" w:unhideWhenUsed="0"/>
+    <w:lsdException w:name="Medium Shading 2 Accent 1" w:semiHidden="0" w:uiPriority="64" w:unhideWhenUsed="0"/>
+    <w:lsdException w:name="Medium List 1 Accent 1" w:semiHidden="0" w:uiPriority="65" w:unhideWhenUsed="0"/>
+    <w:lsdException w:name="Revision" w:unhideWhenUsed="0"/>
+    <w:lsdException w:name="List Paragraph" w:semiHidden="0" w:uiPriority="34" w:unhideWhenUsed="0" w:qFormat="1"/>
+    <w:lsdException w:name="Quote" w:semiHidden="0" w:uiPriority="29" w:unhideWhenUsed="0" w:qFormat="1"/>
+    <w:lsdException w:name="Intense Quote" w:semiHidden="0" w:uiPriority="30" w:unhideWhenUsed="0" w:qFormat="1"/>
+    <w:lsdException w:name="Medium List 2 Accent 1" w:semiHidden="0" w:uiPriority="66" w:unhideWhenUsed="0"/>
+    <w:lsdException w:name="Medium Grid 1 Accent 1" w:semiHidden="0" w:uiPriority="67" w:unhideWhenUsed="0"/>
+    <w:lsdException w:name="Medium Grid 2 Accent 1" w:semiHidden="0" w:uiPriority="68" w:unhideWhenUsed="0"/>
+    <w:lsdException w:name="Medium Grid 3 Accent 1" w:semiHidden="0" w:uiPriority="69" w:unhideWhenUsed="0"/>
+    <w:lsdException w:name="Dark List Accent 1" w:semiHidden="0" w:uiPriority="70" w:unhideWhenUsed="0"/>
+    <w:lsdException w:name="Colorful Shading Accent 1" w:semiHidden="0" w:uiPriority="71" w:unhideWhenUsed="0"/>
+    <w:lsdException w:name="Colorful List Accent 1" w:semiHidden="0" w:uiPriority="72" w:unhideWhenUsed="0"/>
+    <w:lsdException w:name="Colorful Grid Accent 1" w:semiHidden="0" w:uiPriority="73" w:unhideWhenUsed="0"/>
+    <w:lsdException w:name="Light Shading Accent 2" w:semiHidden="0" w:uiPriority="60" w:unhideWhenUsed="0"/>
+    <w:lsdException w:name="Light List Accent 2" w:semiHidden="0" w:uiPriority="61" w:unhideWhenUsed="0"/>
+    <w:lsdException w:name="Light Grid Accent 2" w:semiHidden="0" w:uiPriority="62" w:unhideWhenUsed="0"/>
+    <w:lsdException w:name="Medium Shading 1 Accent 2" w:semiHidden="0" w:uiPriority="63" w:unhideWhenUsed="0"/>
+    <w:lsdException w:name="Medium Shading 2 Accent 2" w:semiHidden="0" w:uiPriority="64" w:unhideWhenUsed="0"/>
+    <w:lsdException w:name="Medium List 1 Accent 2" w:semiHidden="0" w:uiPriority="65" w:unhideWhenUsed="0"/>
+    <w:lsdException w:name="Medium List 2 Accent 2" w:semiHidden="0" w:uiPriority="66" w:unhideWhenUsed="0"/>
+    <w:lsdException w:name="Medium Grid 1 Accent 2" w:semiHidden="0" w:uiPriority="67" w:unhideWhenUsed="0"/>
+    <w:lsdException w:name="Medium Grid 2 Accent 2" w:semiHidden="0" w:uiPriority="68" w:unhideWhenUsed="0"/>
+    <w:lsdException w:name="Medium Grid 3 Accent 2" w:semiHidden="0" w:uiPriority="69" w:unhideWhenUsed="0"/>
+    <w:lsdException w:name="Dark List Accent 2" w:semiHidden="0" w:uiPriority="70" w:unhideWhenUsed="0"/>
+    <w:lsdException w:name="Colorful Shading Accent 2" w:semiHidden="0" w:uiPriority="71" w:unhideWhenUsed="0"/>
+    <w:lsdException w:name="Colorful List Accent 2" w:semiHidden="0" w:uiPriority="72" w:unhideWhenUsed="0"/>
+    <w:lsdException w:name="Colorful Grid Accent 2" w:semiHidden="0" w:uiPriority="73" w:unhideWhenUsed="0"/>
+    <w:lsdException w:name="Light Shading Accent 3" w:semiHidden="0" w:uiPriority="60" w:unhideWhenUsed="0"/>
+    <w:lsdException w:name="Light List Accent 3" w:semiHidden="0" w:uiPriority="61" w:unhideWhenUsed="0"/>
+    <w:lsdException w:name="Light Grid Accent 3" w:semiHidden="0" w:uiPriority="62" w:unhideWhenUsed="0"/>
+    <w:lsdException w:name="Medium Shading 1 Accent 3" w:semiHidden="0" w:uiPriority="63" w:unhideWhenUsed="0"/>
+    <w:lsdException w:name="Medium Shading 2 Accent 3" w:semiHidden="0" w:uiPriority="64" w:unhideWhenUsed="0"/>
+    <w:lsdException w:name="Medium List 1 Accent 3" w:semiHidden="0" w:uiPriority="65" w:unhideWhenUsed="0"/>
+    <w:lsdException w:name="Medium List 2 Accent 3" w:semiHidden="0" w:uiPriority="66" w:unhideWhenUsed="0"/>
+    <w:lsdException w:name="Medium Grid 1 Accent 3" w:semiHidden="0" w:uiPriority="67" w:unhideWhenUsed="0"/>
+    <w:lsdException w:name="Medium Grid 2 Accent 3" w:semiHidden="0" w:uiPriority="68" w:unhideWhenUsed="0"/>
+    <w:lsdException w:name="Medium Grid 3 Accent 3" w:semiHidden="0" w:uiPriority="69" w:unhideWhenUsed="0"/>
+    <w:lsdException w:name="Dark List Accent 3" w:semiHidden="0" w:uiPriority="70" w:unhideWhenUsed="0"/>
+    <w:lsdException w:name="Colorful Shading Accent 3" w:semiHidden="0" w:uiPriority="71" w:unhideWhenUsed="0"/>
+    <w:lsdException w:name="Colorful List Accent 3" w:semiHidden="0" w:uiPriority="72" w:unhideWhenUsed="0"/>
+    <w:lsdException w:name="Colorful Grid Accent 3" w:semiHidden="0" w:uiPriority="73" w:unhideWhenUsed="0"/>
+    <w:lsdException w:name="Light Shading Accent 4" w:semiHidden="0" w:uiPriority="60" w:unhideWhenUsed="0"/>
+    <w:lsdException w:name="Light List Accent 4" w:semiHidden="0" w:uiPriority="61" w:unhideWhenUsed="0"/>
+    <w:lsdException w:name="Light Grid Accent 4" w:semiHidden="0" w:uiPriority="62" w:unhideWhenUsed="0"/>
+    <w:lsdException w:name="Medium Shading 1 Accent 4" w:semiHidden="0" w:uiPriority="63" w:unhideWhenUsed="0"/>
+    <w:lsdException w:name="Medium Shading 2 Accent 4" w:semiHidden="0" w:uiPriority="64" w:unhideWhenUsed="0"/>
+    <w:lsdException w:name="Medium List 1 Accent 4" w:semiHidden="0" w:uiPriority="65" w:unhideWhenUsed="0"/>
+    <w:lsdException w:name="Medium List 2 Accent 4" w:semiHidden="0" w:uiPriority="66" w:unhideWhenUsed="0"/>
+    <w:lsdException w:name="Medium Grid 1 Accent 4" w:semiHidden="0" w:uiPriority="67" w:unhideWhenUsed="0"/>
+    <w:lsdException w:name="Medium Grid 2 Accent 4" w:semiHidden="0" w:uiPriority="68" w:unhideWhenUsed="0"/>
+    <w:lsdException w:name="Medium Grid 3 Accent 4" w:semiHidden="0" w:uiPriority="69" w:unhideWhenUsed="0"/>
+    <w:lsdException w:name="Dark List Accent 4" w:semiHidden="0" w:uiPriority="70" w:unhideWhenUsed="0"/>
+    <w:lsdException w:name="Colorful Shading Accent 4" w:semiHidden="0" w:uiPriority="71" w:unhideWhenUsed="0"/>
+    <w:lsdException w:name="Colorful List Accent 4" w:semiHidden="0" w:uiPriority="72" w:unhideWhenUsed="0"/>
+    <w:lsdException w:name="Colorful Grid Accent 4" w:semiHidden="0" w:uiPriority="73" w:unhideWhenUsed="0"/>
+    <w:lsdException w:name="Light Shading Accent 5" w:semiHidden="0" w:uiPriority="60" w:unhideWhenUsed="0"/>
+    <w:lsdException w:name="Light List Accent 5" w:semiHidden="0" w:uiPriority="61" w:unhideWhenUsed="0"/>
+    <w:lsdException w:name="Light Grid Accent 5" w:semiHidden="0" w:uiPriority="62" w:unhideWhenUsed="0"/>
+    <w:lsdException w:name="Medium Shading 1 Accent 5" w:semiHidden="0" w:uiPriority="63" w:unhideWhenUsed="0"/>
+    <w:lsdException w:name="Medium Shading 2 Accent 5" w:semiHidden="0" w:uiPriority="64" w:unhideWhenUsed="0"/>
+    <w:lsdException w:name="Medium List 1 Accent 5" w:semiHidden="0" w:uiPriority="65" w:unhideWhenUsed="0"/>
+    <w:lsdException w:name="Medium List 2 Accent 5" w:semiHidden="0" w:uiPriority="66" w:unhideWhenUsed="0"/>
+    <w:lsdException w:name="Medium Grid 1 Accent 5" w:semiHidden="0" w:uiPriority="67" w:unhideWhenUsed="0"/>
+    <w:lsdException w:name="Medium Grid 2 Accent 5" w:semiHidden="0" w:uiPriority="68" w:unhideWhenUsed="0"/>
+    <w:lsdException w:name="Medium Grid 3 Accent 5" w:semiHidden="0" w:uiPriority="69" w:unhideWhenUsed="0"/>
+    <w:lsdException w:name="Dark List Accent 5" w:semiHidden="0" w:uiPriority="70" w:unhideWhenUsed="0"/>
+    <w:lsdException w:name="Colorful Shading Accent 5" w:semiHidden="0" w:uiPriority="71" w:unhideWhenUsed="0"/>
+    <w:lsdException w:name="Colorful List Accent 5" w:semiHidden="0" w:uiPriority="72" w:unhideWhenUsed="0"/>
+    <w:lsdException w:name="Colorful Grid Accent 5" w:semiHidden="0" w:uiPriority="73" w:unhideWhenUsed="0"/>
+    <w:lsdException w:name="Light Shading Accent 6" w:semiHidden="0" w:uiPriority="60" w:unhideWhenUsed="0"/>
+    <w:lsdException w:name="Light List Accent 6" w:semiHidden="0" w:uiPriority="61" w:unhideWhenUsed="0"/>
+    <w:lsdException w:name="Light Grid Accent 6" w:semiHidden="0" w:uiPriority="62" w:unhideWhenUsed="0"/>
+    <w:lsdException w:name="Medium Shading 1 Accent 6" w:semiHidden="0" w:uiPriority="63" w:unhideWhenUsed="0"/>
+    <w:lsdException w:name="Medium Shading 2 Accent 6" w:semiHidden="0" w:uiPriority="64" w:unhideWhenUsed="0"/>
+    <w:lsdException w:name="Medium List 1 Accent 6" w:semiHidden="0" w:uiPriority="65" w:unhideWhenUsed="0"/>
+    <w:lsdException w:name="Medium List 2 Accent 6" w:semiHidden="0" w:uiPriority="66" w:unhideWhenUsed="0"/>
+    <w:lsdException w:name="Medium Grid 1 Accent 6" w:semiHidden="0" w:uiPriority="67" w:unhideWhenUsed="0"/>
+    <w:lsdException w:name="Medium Grid 2 Accent 6" w:semiHidden="0" w:uiPriority="68" w:unhideWhenUsed="0"/>
+    <w:lsdException w:name="Medium Grid 3 Accent 6" w:semiHidden="0" w:uiPriority="69" w:unhideWhenUsed="0"/>
+    <w:lsdException w:name="Dark List Accent 6" w:semiHidden="0" w:uiPriority="70" w:unhideWhenUsed="0"/>
+    <w:lsdException w:name="Colorful Shading Accent 6" w:semiHidden="0" w:uiPriority="71" w:unhideWhenUsed="0"/>
+    <w:lsdException w:name="Colorful List Accent 6" w:semiHidden="0" w:uiPriority="72" w:unhideWhenUsed="0"/>
+    <w:lsdException w:name="Colorful Grid Accent 6" w:semiHidden="0" w:uiPriority="73" w:unhideWhenUsed="0"/>
+    <w:lsdException w:name="Subtle Emphasis" w:semiHidden="0" w:uiPriority="19" w:unhideWhenUsed="0" w:qFormat="1"/>
+    <w:lsdException w:name="Intense Emphasis" w:semiHidden="0" w:uiPriority="21" w:unhideWhenUsed="0" w:qFormat="1"/>
+    <w:lsdException w:name="Subtle Reference" w:semiHidden="0" w:uiPriority="31" w:unhideWhenUsed="0" w:qFormat="1"/>
+    <w:lsdException w:name="Intense Reference" w:semiHidden="0" w:uiPriority="32" w:unhideWhenUsed="0" w:qFormat="1"/>
+    <w:lsdException w:name="Book Title" w:semiHidden="0" w:uiPriority="33" w:unhideWhenUsed="0" w:qFormat="1"/>
+    <w:lsdException w:name="Bibliography" w:uiPriority="37"/>
+    <w:lsdException w:name="TOC Heading" w:uiPriority="39" w:qFormat="1"/>
+  </w:latentStyles>
+  <w:style w:type="paragraph" w:default="1" w:styleId="Normal">
+    <w:name w:val="Normal"/>
+    <w:qFormat/>
+  </w:style>
+  <w:style w:type="character" w:default="1" w:styleId="Fuentedeprrafopredeter">
+    <w:name w:val="Default Paragraph Font"/>
+    <w:uiPriority w:val="1"/>
+    <w:semiHidden/>
+    <w:unhideWhenUsed/>
+  </w:style>
+  <w:style w:type="table" w:default="1" w:styleId="Tablanormal">
+    <w:name w:val="Normal Table"/>
+    <w:uiPriority w:val="99"/>
+    <w:semiHidden/>
+    <w:unhideWhenUsed/>
+    <w:tblPr>
+      <w:tblInd w:w="0" w:type="dxa"/>
+      <w:tblCellMar>
+        <w:top w:w="0" w:type="dxa"/>
+        <w:left w:w="108" w:type="dxa"/>
+        <w:bottom w:w="0" w:type="dxa"/>
+        <w:right w:w="108" w:type="dxa"/>
+      </w:tblCellMar>
+    </w:tblPr>
+  </w:style>
+  <w:style w:type="numbering" w:default="1" w:styleId="Sinlista">
+    <w:name w:val="No List"/>
+    <w:uiPriority w:val="99"/>
+    <w:semiHidden/>
+    <w:unhideWhenUsed/>
+  </w:style>
+  <w:style w:type="paragraph" w:styleId="Prrafodelista">
+    <w:name w:val="List Paragraph"/>
+    <w:basedOn w:val="Normal"/>
+    <w:uiPriority w:val="34"/>
+    <w:qFormat/>
+    <w:rsid w:val="003E6F05"/>
+    <w:pPr>
+      <w:ind w:left="720"/>
+      <w:contextualSpacing/>
+    </w:pPr>
+  </w:style>
+</w:styles>
+</file>
+
+<file path=word/stylesWithEffects.xml><?xml version="1.0" encoding="utf-8"?>
+<w:styles xmlns:wpc="http://schemas.microsoft.com/office/word/2010/wordprocessingCanvas" xmlns:mc="http://schemas.openxmlformats.org/markup-compatibility/2006" xmlns:o="urn:schemas-microsoft-com:office:office" xmlns:r="http://schemas.openxmlformats.org/officeDocument/2006/relationships" xmlns:m="http://schemas.openxmlformats.org/officeDocument/2006/math" xmlns:v="urn:schemas-microsoft-com:vml" xmlns:wp14="http://schemas.microsoft.com/office/word/2010/wordprocessingDrawing" xmlns:wp="http://schemas.openxmlformats.org/drawingml/2006/wordprocessingDrawing" xmlns:w10="urn:schemas-microsoft-com:office:word" xmlns:w="http://schemas.openxmlformats.org/wordprocessingml/2006/main" xmlns:w14="http://schemas.microsoft.com/office/word/2010/wordml" xmlns:wpg="http://schemas.microsoft.com/office/word/2010/wordprocessingGroup" xmlns:wpi="http://schemas.microsoft.com/office/word/2010/wordprocessingInk" xmlns:wne="http://schemas.microsoft.com/office/word/2006/wordml" xmlns:wps="http://schemas.microsoft.com/office/word/2010/wordprocessingShape" mc:Ignorable="w14 wp14">
+  <w:docDefaults>
+    <w:rPrDefault>
+      <w:rPr>
+        <w:rFonts w:asciiTheme="minorHAnsi" w:eastAsiaTheme="minorHAnsi" w:hAnsiTheme="minorHAnsi" w:cstheme="minorBidi"/>
+        <w:kern w:val="2"/>
+        <w:sz w:val="22"/>
+        <w:szCs w:val="22"/>
+        <w:lang w:val="es-CL" w:eastAsia="en-US" w:bidi="ar-SA"/>
+        <w14:ligatures w14:val="standardContextual"/>
+      </w:rPr>
+    </w:rPrDefault>
+    <w:pPrDefault>
+      <w:pPr>
+        <w:spacing w:after="160" w:line="259" w:lineRule="auto"/>
+      </w:pPr>
+    </w:pPrDefault>
+  </w:docDefaults>
+  <w:latentStyles w:defLockedState="0" w:defUIPriority="99" w:defSemiHidden="1" w:defUnhideWhenUsed="1" w:defQFormat="0" w:count="267">
+    <w:lsdException w:name="Normal" w:semiHidden="0" w:uiPriority="0" w:unhideWhenUsed="0" w:qFormat="1"/>
+    <w:lsdException w:name="heading 1" w:semiHidden="0" w:uiPriority="9" w:unhideWhenUsed="0" w:qFormat="1"/>
+    <w:lsdException w:name="heading 2" w:uiPriority="9" w:qFormat="1"/>
+    <w:lsdException w:name="heading 3" w:uiPriority="9" w:qFormat="1"/>
+    <w:lsdException w:name="heading 4" w:uiPriority="9" w:qFormat="1"/>
+    <w:lsdException w:name="heading 5" w:uiPriority="9" w:qFormat="1"/>
+    <w:lsdException w:name="heading 6" w:uiPriority="9" w:qFormat="1"/>
+    <w:lsdException w:name="heading 7" w:uiPriority="9" w:qFormat="1"/>
+    <w:lsdException w:name="heading 8" w:uiPriority="9" w:qFormat="1"/>
+    <w:lsdException w:name="heading 9" w:uiPriority="9" w:qFormat="1"/>
+    <w:lsdException w:name="toc 1" w:uiPriority="39"/>
+    <w:lsdException w:name="toc 2" w:uiPriority="39"/>
+    <w:lsdException w:name="toc 3" w:uiPriority="39"/>
+    <w:lsdException w:name="toc 4" w:uiPriority="39"/>
+    <w:lsdException w:name="toc 5" w:uiPriority="39"/>
+    <w:lsdException w:name="toc 6" w:uiPriority="39"/>
+    <w:lsdException w:name="toc 7" w:uiPriority="39"/>
+    <w:lsdException w:name="toc 8" w:uiPriority="39"/>
+    <w:lsdException w:name="toc 9" w:uiPriority="39"/>
+    <w:lsdException w:name="caption" w:uiPriority="35" w:qFormat="1"/>
+    <w:lsdException w:name="Title" w:semiHidden="0" w:uiPriority="10" w:unhideWhenUsed="0" w:qFormat="1"/>
+    <w:lsdException w:name="Default Paragraph Font" w:uiPriority="1"/>
+    <w:lsdException w:name="Subtitle" w:semiHidden="0" w:uiPriority="11" w:unhideWhenUsed="0" w:qFormat="1"/>
+    <w:lsdException w:name="Strong" w:semiHidden="0" w:uiPriority="22" w:unhideWhenUsed="0" w:qFormat="1"/>
+    <w:lsdException w:name="Emphasis" w:semiHidden="0" w:uiPriority="20" w:unhideWhenUsed="0" w:qFormat="1"/>
+    <w:lsdException w:name="Table Grid" w:semiHidden="0" w:uiPriority="39" w:unhideWhenUsed="0"/>
+    <w:lsdException w:name="Placeholder Text" w:unhideWhenUsed="0"/>
+    <w:lsdException w:name="No Spacing" w:semiHidden="0" w:uiPriority="1" w:unhideWhenUsed="0" w:qFormat="1"/>
+    <w:lsdException w:name="Light Shading" w:semiHidden="0" w:uiPriority="60" w:unhideWhenUsed="0"/>
+    <w:lsdException w:name="Light List" w:semiHidden="0" w:uiPriority="61" w:unhideWhenUsed="0"/>
+    <w:lsdException w:name="Light Grid" w:semiHidden="0" w:uiPriority="62" w:unhideWhenUsed="0"/>
+    <w:lsdException w:name="Medium Shading 1" w:semiHidden="0" w:uiPriority="63" w:unhideWhenUsed="0"/>
+    <w:lsdException w:name="Medium Shading 2" w:semiHidden="0" w:uiPriority="64" w:unhideWhenUsed="0"/>
+    <w:lsdException w:name="Medium List 1" w:semiHidden="0" w:uiPriority="65" w:unhideWhenUsed="0"/>
+    <w:lsdException w:name="Medium List 2" w:semiHidden="0" w:uiPriority="66" w:unhideWhenUsed="0"/>
+    <w:lsdException w:name="Medium Grid 1" w:semiHidden="0" w:uiPriority="67" w:unhideWhenUsed="0"/>
+    <w:lsdException w:name="Medium Grid 2" w:semiHidden="0" w:uiPriority="68" w:unhideWhenUsed="0"/>
+    <w:lsdException w:name="Medium Grid 3" w:semiHidden="0" w:uiPriority="69" w:unhideWhenUsed="0"/>
+    <w:lsdException w:name="Dark List" w:semiHidden="0" w:uiPriority="70" w:unhideWhenUsed="0"/>
+    <w:lsdException w:name="Colorful Shading" w:semiHidden="0" w:uiPriority="71" w:unhideWhenUsed="0"/>
+    <w:lsdException w:name="Colorful List" w:semiHidden="0" w:uiPriority="72" w:unhideWhenUsed="0"/>
+    <w:lsdException w:name="Colorful Grid" w:semiHidden="0" w:uiPriority="73" w:unhideWhenUsed="0"/>
+    <w:lsdException w:name="Light Shading Accent 1" w:semiHidden="0" w:uiPriority="60" w:unhideWhenUsed="0"/>
+    <w:lsdException w:name="Light List Accent 1" w:semiHidden="0" w:uiPriority="61" w:unhideWhenUsed="0"/>
+    <w:lsdException w:name="Light Grid Accent 1" w:semiHidden="0" w:uiPriority="62" w:unhideWhenUsed="0"/>
+    <w:lsdException w:name="Medium Shading 1 Accent 1" w:semiHidden="0" w:uiPriority="63" w:unhideWhenUsed="0"/>
+    <w:lsdException w:name="Medium Shading 2 Accent 1" w:semiHidden="0" w:uiPriority="64" w:unhideWhenUsed="0"/>
+    <w:lsdException w:name="Medium List 1 Accent 1" w:semiHidden="0" w:uiPriority="65" w:unhideWhenUsed="0"/>
+    <w:lsdException w:name="Revision" w:unhideWhenUsed="0"/>
+    <w:lsdException w:name="List Paragraph" w:semiHidden="0" w:uiPriority="34" w:unhideWhenUsed="0" w:qFormat="1"/>
+    <w:lsdException w:name="Quote" w:semiHidden="0" w:uiPriority="29" w:unhideWhenUsed="0" w:qFormat="1"/>
+    <w:lsdException w:name="Intense Quote" w:semiHidden="0" w:uiPriority="30" w:unhideWhenUsed="0" w:qFormat="1"/>
+    <w:lsdException w:name="Medium List 2 Accent 1" w:semiHidden="0" w:uiPriority="66" w:unhideWhenUsed="0"/>
+    <w:lsdException w:name="Medium Grid 1 Accent 1" w:semiHidden="0" w:uiPriority="67" w:unhideWhenUsed="0"/>
+    <w:lsdException w:name="Medium Grid 2 Accent 1" w:semiHidden="0" w:uiPriority="68" w:unhideWhenUsed="0"/>
+    <w:lsdException w:name="Medium Grid 3 Accent 1" w:semiHidden="0" w:uiPriority="69" w:unhideWhenUsed="0"/>
+    <w:lsdException w:name="Dark List Accent 1" w:semiHidden="0" w:uiPriority="70" w:unhideWhenUsed="0"/>
+    <w:lsdException w:name="Colorful Shading Accent 1" w:semiHidden="0" w:uiPriority="71" w:unhideWhenUsed="0"/>
+    <w:lsdException w:name="Colorful List Accent 1" w:semiHidden="0" w:uiPriority="72" w:unhideWhenUsed="0"/>
+    <w:lsdException w:name="Colorful Grid Accent 1" w:semiHidden="0" w:uiPriority="73" w:unhideWhenUsed="0"/>
+    <w:lsdException w:name="Light Shading Accent 2" w:semiHidden="0" w:uiPriority="60" w:unhideWhenUsed="0"/>
+    <w:lsdException w:name="Light List Accent 2" w:semiHidden="0" w:uiPriority="61" w:unhideWhenUsed="0"/>
+    <w:lsdException w:name="Light Grid Accent 2" w:semiHidden="0" w:uiPriority="62" w:unhideWhenUsed="0"/>
+    <w:lsdException w:name="Medium Shading 1 Accent 2" w:semiHidden="0" w:uiPriority="63" w:unhideWhenUsed="0"/>
+    <w:lsdException w:name="Medium Shading 2 Accent 2" w:semiHidden="0" w:uiPriority="64" w:unhideWhenUsed="0"/>
+    <w:lsdException w:name="Medium List 1 Accent 2" w:semiHidden="0" w:uiPriority="65" w:unhideWhenUsed="0"/>
+    <w:lsdException w:name="Medium List 2 Accent 2" w:semiHidden="0" w:uiPriority="66" w:unhideWhenUsed="0"/>
+    <w:lsdException w:name="Medium Grid 1 Accent 2" w:semiHidden="0" w:uiPriority="67" w:unhideWhenUsed="0"/>
+    <w:lsdException w:name="Medium Grid 2 Accent 2" w:semiHidden="0" w:uiPriority="68" w:unhideWhenUsed="0"/>
+    <w:lsdException w:name="Medium Grid 3 Accent 2" w:semiHidden="0" w:uiPriority="69" w:unhideWhenUsed="0"/>
+    <w:lsdException w:name="Dark List Accent 2" w:semiHidden="0" w:uiPriority="70" w:unhideWhenUsed="0"/>
+    <w:lsdException w:name="Colorful Shading Accent 2" w:semiHidden="0" w:uiPriority="71" w:unhideWhenUsed="0"/>
+    <w:lsdException w:name="Colorful List Accent 2" w:semiHidden="0" w:uiPriority="72" w:unhideWhenUsed="0"/>
+    <w:lsdException w:name="Colorful Grid Accent 2" w:semiHidden="0" w:uiPriority="73" w:unhideWhenUsed="0"/>
+    <w:lsdException w:name="Light Shading Accent 3" w:semiHidden="0" w:uiPriority="60" w:unhideWhenUsed="0"/>
+    <w:lsdException w:name="Light List Accent 3" w:semiHidden="0" w:uiPriority="61" w:unhideWhenUsed="0"/>
+    <w:lsdException w:name="Light Grid Accent 3" w:semiHidden="0" w:uiPriority="62" w:unhideWhenUsed="0"/>
+    <w:lsdException w:name="Medium Shading 1 Accent 3" w:semiHidden="0" w:uiPriority="63" w:unhideWhenUsed="0"/>
+    <w:lsdException w:name="Medium Shading 2 Accent 3" w:semiHidden="0" w:uiPriority="64" w:unhideWhenUsed="0"/>
+    <w:lsdException w:name="Medium List 1 Accent 3" w:semiHidden="0" w:uiPriority="65" w:unhideWhenUsed="0"/>
+    <w:lsdException w:name="Medium List 2 Accent 3" w:semiHidden="0" w:uiPriority="66" w:unhideWhenUsed="0"/>
+    <w:lsdException w:name="Medium Grid 1 Accent 3" w:semiHidden="0" w:uiPriority="67" w:unhideWhenUsed="0"/>
+    <w:lsdException w:name="Medium Grid 2 Accent 3" w:semiHidden="0" w:uiPriority="68" w:unhideWhenUsed="0"/>
+    <w:lsdException w:name="Medium Grid 3 Accent 3" w:semiHidden="0" w:uiPriority="69" w:unhideWhenUsed="0"/>
+    <w:lsdException w:name="Dark List Accent 3" w:semiHidden="0" w:uiPriority="70" w:unhideWhenUsed="0"/>
+    <w:lsdException w:name="Colorful Shading Accent 3" w:semiHidden="0" w:uiPriority="71" w:unhideWhenUsed="0"/>
+    <w:lsdException w:name="Colorful List Accent 3" w:semiHidden="0" w:uiPriority="72" w:unhideWhenUsed="0"/>
+    <w:lsdException w:name="Colorful Grid Accent 3" w:semiHidden="0" w:uiPriority="73" w:unhideWhenUsed="0"/>
+    <w:lsdException w:name="Light Shading Accent 4" w:semiHidden="0" w:uiPriority="60" w:unhideWhenUsed="0"/>
+    <w:lsdException w:name="Light List Accent 4" w:semiHidden="0" w:uiPriority="61" w:unhideWhenUsed="0"/>
+    <w:lsdException w:name="Light Grid Accent 4" w:semiHidden="0" w:uiPriority="62" w:unhideWhenUsed="0"/>
+    <w:lsdException w:name="Medium Shading 1 Accent 4" w:semiHidden="0" w:uiPriority="63" w:unhideWhenUsed="0"/>
+    <w:lsdException w:name="Medium Shading 2 Accent 4" w:semiHidden="0" w:uiPriority="64" w:unhideWhenUsed="0"/>
+    <w:lsdException w:name="Medium List 1 Accent 4" w:semiHidden="0" w:uiPriority="65" w:unhideWhenUsed="0"/>
+    <w:lsdException w:name="Medium List 2 Accent 4" w:semiHidden="0" w:uiPriority="66" w:unhideWhenUsed="0"/>
+    <w:lsdException w:name="Medium Grid 1 Accent 4" w:semiHidden="0" w:uiPriority="67" w:unhideWhenUsed="0"/>
+    <w:lsdException w:name="Medium Grid 2 Accent 4" w:semiHidden="0" w:uiPriority="68" w:unhideWhenUsed="0"/>
+    <w:lsdException w:name="Medium Grid 3 Accent 4" w:semiHidden="0" w:uiPriority="69" w:unhideWhenUsed="0"/>
+    <w:lsdException w:name="Dark List Accent 4" w:semiHidden="0" w:uiPriority="70" w:unhideWhenUsed="0"/>
+    <w:lsdException w:name="Colorful Shading Accent 4" w:semiHidden="0" w:uiPriority="71" w:unhideWhenUsed="0"/>
+    <w:lsdException w:name="Colorful List Accent 4" w:semiHidden="0" w:uiPriority="72" w:unhideWhenUsed="0"/>
+    <w:lsdException w:name="Colorful Grid Accent 4" w:semiHidden="0" w:uiPriority="73" w:unhideWhenUsed="0"/>
+    <w:lsdException w:name="Light Shading Accent 5" w:semiHidden="0" w:uiPriority="60" w:unhideWhenUsed="0"/>
+    <w:lsdException w:name="Light List Accent 5" w:semiHidden="0" w:uiPriority="61" w:unhideWhenUsed="0"/>
+    <w:lsdException w:name="Light Grid Accent 5" w:semiHidden="0" w:uiPriority="62" w:unhideWhenUsed="0"/>
+    <w:lsdException w:name="Medium Shading 1 Accent 5" w:semiHidden="0" w:uiPriority="63" w:unhideWhenUsed="0"/>
+    <w:lsdException w:name="Medium Shading 2 Accent 5" w:semiHidden="0" w:uiPriority="64" w:unhideWhenUsed="0"/>
+    <w:lsdException w:name="Medium List 1 Accent 5" w:semiHidden="0" w:uiPriority="65" w:unhideWhenUsed="0"/>
+    <w:lsdException w:name="Medium List 2 Accent 5" w:semiHidden="0" w:uiPriority="66" w:unhideWhenUsed="0"/>
+    <w:lsdException w:name="Medium Grid 1 Accent 5" w:semiHidden="0" w:uiPriority="67" w:unhideWhenUsed="0"/>
+    <w:lsdException w:name="Medium Grid 2 Accent 5" w:semiHidden="0" w:uiPriority="68" w:unhideWhenUsed="0"/>
+    <w:lsdException w:name="Medium Grid 3 Accent 5" w:semiHidden="0" w:uiPriority="69" w:unhideWhenUsed="0"/>
+    <w:lsdException w:name="Dark List Accent 5" w:semiHidden="0" w:uiPriority="70" w:unhideWhenUsed="0"/>
+    <w:lsdException w:name="Colorful Shading Accent 5" w:semiHidden="0" w:uiPriority="71" w:unhideWhenUsed="0"/>
+    <w:lsdException w:name="Colorful List Accent 5" w:semiHidden="0" w:uiPriority="72" w:unhideWhenUsed="0"/>
+    <w:lsdException w:name="Colorful Grid Accent 5" w:semiHidden="0" w:uiPriority="73" w:unhideWhenUsed="0"/>
+    <w:lsdException w:name="Light Shading Accent 6" w:semiHidden="0" w:uiPriority="60" w:unhideWhenUsed="0"/>
+    <w:lsdException w:name="Light List Accent 6" w:semiHidden="0" w:uiPriority="61" w:unhideWhenUsed="0"/>
+    <w:lsdException w:name="Light Grid Accent 6" w:semiHidden="0" w:uiPriority="62" w:unhideWhenUsed="0"/>
+    <w:lsdException w:name="Medium Shading 1 Accent 6" w:semiHidden="0" w:uiPriority="63" w:unhideWhenUsed="0"/>
+    <w:lsdException w:name="Medium Shading 2 Accent 6" w:semiHidden="0" w:uiPriority="64" w:unhideWhenUsed="0"/>
+    <w:lsdException w:name="Medium List 1 Accent 6" w:semiHidden="0" w:uiPriority="65" w:unhideWhenUsed="0"/>
+    <w:lsdException w:name="Medium List 2 Accent 6" w:semiHidden="0" w:uiPriority="66" w:unhideWhenUsed="0"/>
+    <w:lsdException w:name="Medium Grid 1 Accent 6" w:semiHidden="0" w:uiPriority="67" w:unhideWhenUsed="0"/>
+    <w:lsdException w:name="Medium Grid 2 Accent 6" w:semiHidden="0" w:uiPriority="68" w:unhideWhenUsed="0"/>
+    <w:lsdException w:name="Medium Grid 3 Accent 6" w:semiHidden="0" w:uiPriority="69" w:unhideWhenUsed="0"/>
+    <w:lsdException w:name="Dark List Accent 6" w:semiHidden="0" w:uiPriority="70" w:unhideWhenUsed="0"/>
+    <w:lsdException w:name="Colorful Shading Accent 6" w:semiHidden="0" w:uiPriority="71" w:unhideWhenUsed="0"/>
+    <w:lsdException w:name="Colorful List Accent 6" w:semiHidden="0" w:uiPriority="72" w:unhideWhenUsed="0"/>
+    <w:lsdException w:name="Colorful Grid Accent 6" w:semiHidden="0" w:uiPriority="73" w:unhideWhenUsed="0"/>
+    <w:lsdException w:name="Subtle Emphasis" w:semiHidden="0" w:uiPriority="19" w:unhideWhenUsed="0" w:qFormat="1"/>
+    <w:lsdException w:name="Intense Emphasis" w:semiHidden="0" w:uiPriority="21" w:unhideWhenUsed="0" w:qFormat="1"/>
+    <w:lsdException w:name="Subtle Reference" w:semiHidden="0" w:uiPriority="31" w:unhideWhenUsed="0" w:qFormat="1"/>
+    <w:lsdException w:name="Intense Reference" w:semiHidden="0" w:uiPriority="32" w:unhideWhenUsed="0" w:qFormat="1"/>
+    <w:lsdException w:name="Book Title" w:semiHidden="0" w:uiPriority="33" w:unhideWhenUsed="0" w:qFormat="1"/>
+    <w:lsdException w:name="Bibliography" w:uiPriority="37"/>
+    <w:lsdException w:name="TOC Heading" w:uiPriority="39" w:qFormat="1"/>
   </w:latentStyles>
   <w:style w:type="paragraph" w:default="1" w:styleId="Normal">
     <w:name w:val="Normal"/>
@@ -3531,7 +4873,7 @@
     </a:clrScheme>
     <a:fontScheme name="Office">
       <a:majorFont>
-        <a:latin typeface="Calibri Light" panose="020F0302020204030204"/>
+        <a:latin typeface="Calibri Light"/>
         <a:ea typeface=""/>
         <a:cs typeface=""/>
         <a:font script="Jpan" typeface="游ゴシック Light"/>
@@ -3583,7 +4925,7 @@
         <a:font script="Tfng" typeface="Ebrima"/>
       </a:majorFont>
       <a:minorFont>
-        <a:latin typeface="Calibri" panose="020F0502020204030204"/>
+        <a:latin typeface="Calibri"/>
         <a:ea typeface=""/>
         <a:cs typeface=""/>
         <a:font script="Jpan" typeface="游明朝"/>
@@ -3777,7 +5119,7 @@
   <a:extraClrSchemeLst/>
   <a:extLst>
     <a:ext uri="{05A4C25C-085E-4340-85A3-A5531E510DB2}">
-      <thm15:themeFamily xmlns:thm15="http://schemas.microsoft.com/office/thememl/2012/main" name="Office Theme" id="{62F939B6-93AF-4DB8-9C6B-D6C7DFDC589F}" vid="{4A3C46E8-61CC-4603-A589-7422A47A8E4A}"/>
+      <thm15:themeFamily xmlns:thm15="http://schemas.microsoft.com/office/thememl/2012/main" xmlns="" name="Office Theme" id="{62F939B6-93AF-4DB8-9C6B-D6C7DFDC589F}" vid="{4A3C46E8-61CC-4603-A589-7422A47A8E4A}"/>
     </a:ext>
   </a:extLst>
 </a:theme>

</xml_diff>